<commit_message>
ajustes lista de chequeo
</commit_message>
<xml_diff>
--- a/fuentes/122112_CF08_DU.docx
+++ b/fuentes/122112_CF08_DU.docx
@@ -1,6 +1,6 @@
 
 <file path=word/document.xml><?xml version="1.0" encoding="utf-8"?>
-<w:document xmlns:wpc="http://schemas.microsoft.com/office/word/2010/wordprocessingCanvas" xmlns:cx="http://schemas.microsoft.com/office/drawing/2014/chartex" xmlns:cx1="http://schemas.microsoft.com/office/drawing/2015/9/8/chartex" xmlns:cx2="http://schemas.microsoft.com/office/drawing/2015/10/21/chartex" xmlns:cx3="http://schemas.microsoft.com/office/drawing/2016/5/9/chartex" xmlns:cx4="http://schemas.microsoft.com/office/drawing/2016/5/10/chartex" xmlns:cx5="http://schemas.microsoft.com/office/drawing/2016/5/11/chartex" xmlns:cx6="http://schemas.microsoft.com/office/drawing/2016/5/12/chartex" xmlns:cx7="http://schemas.microsoft.com/office/drawing/2016/5/13/chartex" xmlns:cx8="http://schemas.microsoft.com/office/drawing/2016/5/14/chartex" xmlns:mc="http://schemas.openxmlformats.org/markup-compatibility/2006" xmlns:aink="http://schemas.microsoft.com/office/drawing/2016/ink" xmlns:am3d="http://schemas.microsoft.com/office/drawing/2017/model3d" xmlns:o="urn:schemas-microsoft-com:office:office" xmlns:oel="http://schemas.microsoft.com/office/2019/extlst" xmlns:r="http://schemas.openxmlformats.org/officeDocument/2006/relationships" xmlns:m="http://schemas.openxmlformats.org/officeDocument/2006/math" xmlns:v="urn:schemas-microsoft-com:vml" xmlns:wp14="http://schemas.microsoft.com/office/word/2010/wordprocessingDrawing" xmlns:wp="http://schemas.openxmlformats.org/drawingml/2006/wordprocessingDrawing" xmlns:w10="urn:schemas-microsoft-com:office:word" xmlns:w="http://schemas.openxmlformats.org/wordprocessingml/2006/main" xmlns:w14="http://schemas.microsoft.com/office/word/2010/wordml" xmlns:w15="http://schemas.microsoft.com/office/word/2012/wordml" xmlns:w16cex="http://schemas.microsoft.com/office/word/2018/wordml/cex" xmlns:w16cid="http://schemas.microsoft.com/office/word/2016/wordml/cid" xmlns:w16="http://schemas.microsoft.com/office/word/2018/wordml" xmlns:w16sdtdh="http://schemas.microsoft.com/office/word/2020/wordml/sdtdatahash" xmlns:w16se="http://schemas.microsoft.com/office/word/2015/wordml/symex" xmlns:wpg="http://schemas.microsoft.com/office/word/2010/wordprocessingGroup" xmlns:wpi="http://schemas.microsoft.com/office/word/2010/wordprocessingInk" xmlns:wne="http://schemas.microsoft.com/office/word/2006/wordml" xmlns:wps="http://schemas.microsoft.com/office/word/2010/wordprocessingShape" mc:Ignorable="w14 w15 w16se w16cid w16 w16cex w16sdtdh wp14">
+<w:document xmlns:wpc="http://schemas.microsoft.com/office/word/2010/wordprocessingCanvas" xmlns:cx="http://schemas.microsoft.com/office/drawing/2014/chartex" xmlns:cx1="http://schemas.microsoft.com/office/drawing/2015/9/8/chartex" xmlns:cx2="http://schemas.microsoft.com/office/drawing/2015/10/21/chartex" xmlns:cx3="http://schemas.microsoft.com/office/drawing/2016/5/9/chartex" xmlns:cx4="http://schemas.microsoft.com/office/drawing/2016/5/10/chartex" xmlns:cx5="http://schemas.microsoft.com/office/drawing/2016/5/11/chartex" xmlns:cx6="http://schemas.microsoft.com/office/drawing/2016/5/12/chartex" xmlns:cx7="http://schemas.microsoft.com/office/drawing/2016/5/13/chartex" xmlns:cx8="http://schemas.microsoft.com/office/drawing/2016/5/14/chartex" xmlns:mc="http://schemas.openxmlformats.org/markup-compatibility/2006" xmlns:aink="http://schemas.microsoft.com/office/drawing/2016/ink" xmlns:am3d="http://schemas.microsoft.com/office/drawing/2017/model3d" xmlns:o="urn:schemas-microsoft-com:office:office" xmlns:r="http://schemas.openxmlformats.org/officeDocument/2006/relationships" xmlns:m="http://schemas.openxmlformats.org/officeDocument/2006/math" xmlns:v="urn:schemas-microsoft-com:vml" xmlns:wp14="http://schemas.microsoft.com/office/word/2010/wordprocessingDrawing" xmlns:wp="http://schemas.openxmlformats.org/drawingml/2006/wordprocessingDrawing" xmlns:w10="urn:schemas-microsoft-com:office:word" xmlns:w="http://schemas.openxmlformats.org/wordprocessingml/2006/main" xmlns:w14="http://schemas.microsoft.com/office/word/2010/wordml" xmlns:w15="http://schemas.microsoft.com/office/word/2012/wordml" xmlns:w16cid="http://schemas.microsoft.com/office/word/2016/wordml/cid" xmlns:w16se="http://schemas.microsoft.com/office/word/2015/wordml/symex" xmlns:wpg="http://schemas.microsoft.com/office/word/2010/wordprocessingGroup" xmlns:wpi="http://schemas.microsoft.com/office/word/2010/wordprocessingInk" xmlns:wne="http://schemas.microsoft.com/office/word/2006/wordml" xmlns:wps="http://schemas.microsoft.com/office/word/2010/wordprocessingShape" mc:Ignorable="w14 w15 w16se w16cid wp14">
   <w:body>
     <w:p>
       <w:r>
@@ -199,7 +199,7 @@
               </wp:anchor>
             </w:drawing>
           </mc:Choice>
-          <mc:Fallback xmlns:a="http://schemas.openxmlformats.org/drawingml/2006/main" xmlns:adec="http://schemas.microsoft.com/office/drawing/2017/decorative" xmlns:pic="http://schemas.openxmlformats.org/drawingml/2006/picture" xmlns:a14="http://schemas.microsoft.com/office/drawing/2010/main">
+          <mc:Fallback xmlns:a14="http://schemas.microsoft.com/office/drawing/2010/main" xmlns:pic="http://schemas.openxmlformats.org/drawingml/2006/picture" xmlns:adec="http://schemas.microsoft.com/office/drawing/2017/decorative" xmlns:a="http://schemas.openxmlformats.org/drawingml/2006/main" xmlns:w16sdtdh="http://schemas.microsoft.com/office/word/2020/wordml/sdtdatahash" xmlns:w16="http://schemas.microsoft.com/office/word/2018/wordml" xmlns:w16cex="http://schemas.microsoft.com/office/word/2018/wordml/cex" xmlns:oel="http://schemas.microsoft.com/office/2019/extlst">
             <w:pict>
               <v:rect id="Rectángulo 3" style="position:absolute;margin-left:-55.7pt;margin-top:26.5pt;width:613.85pt;height:204pt;z-index:-251655168;visibility:visible;mso-wrap-style:square;mso-height-percent:0;mso-wrap-distance-left:9pt;mso-wrap-distance-top:0;mso-wrap-distance-right:9pt;mso-wrap-distance-bottom:0;mso-position-horizontal:absolute;mso-position-horizontal-relative:text;mso-position-vertical:absolute;mso-position-vertical-relative:text;mso-height-percent:0;mso-height-relative:margin;v-text-anchor:middle" alt="&quot;&quot;" o:spid="_x0000_s1026" fillcolor="#00314d" stroked="f" strokeweight="1pt" w14:anchorId="04BF2410" o:gfxdata="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"/>
             </w:pict>
@@ -300,7 +300,7 @@
                 <v:stroke joinstyle="miter"/>
                 <v:path gradientshapeok="t" o:connecttype="rect"/>
               </v:shapetype>
-              <v:shape id="Cuadro de texto 2" o:spid="_x0000_s1026" type="#_x0000_t202" alt="&quot;&quot;" style="position:absolute;left:0;text-align:left;margin-left:-19.8pt;margin-top:36.75pt;width:488.95pt;height:115.5pt;z-index:251663360;visibility:visible;mso-wrap-style:square;mso-width-percent:0;mso-height-percent:0;mso-wrap-distance-left:9pt;mso-wrap-distance-top:3.6pt;mso-wrap-distance-right:9pt;mso-wrap-distance-bottom:3.6pt;mso-position-horizontal:absolute;mso-position-horizontal-relative:text;mso-position-vertical:absolute;mso-position-vertical-relative:text;mso-width-percent:0;mso-height-percent:0;mso-width-relative:margin;mso-height-relative:margin;v-text-anchor:top" o:gfxdata="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" filled="f" stroked="f">
+              <v:shape id="Cuadro de texto 2" o:spid="_x0000_s1026" type="#_x0000_t202" style="position:absolute;left:0;text-align:left;margin-left:-19.8pt;margin-top:36.75pt;width:488.95pt;height:115.5pt;z-index:251663360;visibility:visible;mso-wrap-style:square;mso-width-percent:0;mso-height-percent:0;mso-wrap-distance-left:9pt;mso-wrap-distance-top:3.6pt;mso-wrap-distance-right:9pt;mso-wrap-distance-bottom:3.6pt;mso-position-horizontal:absolute;mso-position-horizontal-relative:text;mso-position-vertical:absolute;mso-position-vertical-relative:text;mso-width-percent:0;mso-height-percent:0;mso-width-relative:margin;mso-height-relative:margin;v-text-anchor:top" o:gfxdata="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" filled="f" stroked="f">
                 <v:textbox>
                   <w:txbxContent>
                     <w:p>
@@ -565,7 +565,7 @@
             </w:rPr>
             <w:fldChar w:fldCharType="separate"/>
           </w:r>
-          <w:hyperlink w:anchor="_Toc152313096" w:history="1">
+          <w:hyperlink w:anchor="_Toc163053065" w:history="1">
             <w:r>
               <w:rPr>
                 <w:rStyle w:val="Hipervnculo"/>
@@ -592,7 +592,7 @@
                 <w:noProof/>
                 <w:webHidden/>
               </w:rPr>
-              <w:instrText xml:space="preserve"> PAGEREF _Toc152313096 \h </w:instrText>
+              <w:instrText xml:space="preserve"> PAGEREF _Toc163053065 \h </w:instrText>
             </w:r>
             <w:r>
               <w:rPr>
@@ -639,7 +639,7 @@
               <w14:ligatures w14:val="none"/>
             </w:rPr>
           </w:pPr>
-          <w:hyperlink w:anchor="_Toc152313097" w:history="1">
+          <w:hyperlink w:anchor="_Toc163053066" w:history="1">
             <w:r>
               <w:rPr>
                 <w:rStyle w:val="Hipervnculo"/>
@@ -684,7 +684,7 @@
                 <w:noProof/>
                 <w:webHidden/>
               </w:rPr>
-              <w:instrText xml:space="preserve"> PAGEREF _Toc152313097 \h </w:instrText>
+              <w:instrText xml:space="preserve"> PAGEREF _Toc163053066 \h </w:instrText>
             </w:r>
             <w:r>
               <w:rPr>
@@ -731,7 +731,7 @@
               <w14:ligatures w14:val="none"/>
             </w:rPr>
           </w:pPr>
-          <w:hyperlink w:anchor="_Toc152313098" w:history="1">
+          <w:hyperlink w:anchor="_Toc163053067" w:history="1">
             <w:r>
               <w:rPr>
                 <w:rStyle w:val="Hipervnculo"/>
@@ -776,7 +776,7 @@
                 <w:noProof/>
                 <w:webHidden/>
               </w:rPr>
-              <w:instrText xml:space="preserve"> PAGEREF _Toc152313098 \h </w:instrText>
+              <w:instrText xml:space="preserve"> PAGEREF _Toc163053067 \h </w:instrText>
             </w:r>
             <w:r>
               <w:rPr>
@@ -796,7 +796,7 @@
                 <w:noProof/>
                 <w:webHidden/>
               </w:rPr>
-              <w:t>5</w:t>
+              <w:t>6</w:t>
             </w:r>
             <w:r>
               <w:rPr>
@@ -823,7 +823,7 @@
               <w14:ligatures w14:val="none"/>
             </w:rPr>
           </w:pPr>
-          <w:hyperlink w:anchor="_Toc152313099" w:history="1">
+          <w:hyperlink w:anchor="_Toc163053068" w:history="1">
             <w:r>
               <w:rPr>
                 <w:rStyle w:val="Hipervnculo"/>
@@ -868,7 +868,7 @@
                 <w:noProof/>
                 <w:webHidden/>
               </w:rPr>
-              <w:instrText xml:space="preserve"> PAGEREF _Toc152313099 \h </w:instrText>
+              <w:instrText xml:space="preserve"> PAGEREF _Toc163053068 \h </w:instrText>
             </w:r>
             <w:r>
               <w:rPr>
@@ -915,7 +915,7 @@
               <w14:ligatures w14:val="none"/>
             </w:rPr>
           </w:pPr>
-          <w:hyperlink w:anchor="_Toc152313100" w:history="1">
+          <w:hyperlink w:anchor="_Toc163053069" w:history="1">
             <w:r>
               <w:rPr>
                 <w:rStyle w:val="Hipervnculo"/>
@@ -960,7 +960,7 @@
                 <w:noProof/>
                 <w:webHidden/>
               </w:rPr>
-              <w:instrText xml:space="preserve"> PAGEREF _Toc152313100 \h </w:instrText>
+              <w:instrText xml:space="preserve"> PAGEREF _Toc163053069 \h </w:instrText>
             </w:r>
             <w:r>
               <w:rPr>
@@ -1007,7 +1007,7 @@
               <w14:ligatures w14:val="none"/>
             </w:rPr>
           </w:pPr>
-          <w:hyperlink w:anchor="_Toc152313101" w:history="1">
+          <w:hyperlink w:anchor="_Toc163053070" w:history="1">
             <w:r>
               <w:rPr>
                 <w:rStyle w:val="Hipervnculo"/>
@@ -1052,7 +1052,7 @@
                 <w:noProof/>
                 <w:webHidden/>
               </w:rPr>
-              <w:instrText xml:space="preserve"> PAGEREF _Toc152313101 \h </w:instrText>
+              <w:instrText xml:space="preserve"> PAGEREF _Toc163053070 \h </w:instrText>
             </w:r>
             <w:r>
               <w:rPr>
@@ -1099,7 +1099,7 @@
               <w14:ligatures w14:val="none"/>
             </w:rPr>
           </w:pPr>
-          <w:hyperlink w:anchor="_Toc152313102" w:history="1">
+          <w:hyperlink w:anchor="_Toc163053071" w:history="1">
             <w:r>
               <w:rPr>
                 <w:rStyle w:val="Hipervnculo"/>
@@ -1144,7 +1144,7 @@
                 <w:noProof/>
                 <w:webHidden/>
               </w:rPr>
-              <w:instrText xml:space="preserve"> PAGEREF _Toc152313102 \h </w:instrText>
+              <w:instrText xml:space="preserve"> PAGEREF _Toc163053071 \h </w:instrText>
             </w:r>
             <w:r>
               <w:rPr>
@@ -1191,7 +1191,7 @@
               <w14:ligatures w14:val="none"/>
             </w:rPr>
           </w:pPr>
-          <w:hyperlink w:anchor="_Toc152313103" w:history="1">
+          <w:hyperlink w:anchor="_Toc163053072" w:history="1">
             <w:r>
               <w:rPr>
                 <w:rStyle w:val="Hipervnculo"/>
@@ -1236,7 +1236,7 @@
                 <w:noProof/>
                 <w:webHidden/>
               </w:rPr>
-              <w:instrText xml:space="preserve"> PAGEREF _Toc152313103 \h </w:instrText>
+              <w:instrText xml:space="preserve"> PAGEREF _Toc163053072 \h </w:instrText>
             </w:r>
             <w:r>
               <w:rPr>
@@ -1283,7 +1283,7 @@
               <w14:ligatures w14:val="none"/>
             </w:rPr>
           </w:pPr>
-          <w:hyperlink w:anchor="_Toc152313104" w:history="1">
+          <w:hyperlink w:anchor="_Toc163053073" w:history="1">
             <w:r>
               <w:rPr>
                 <w:rStyle w:val="Hipervnculo"/>
@@ -1328,7 +1328,7 @@
                 <w:noProof/>
                 <w:webHidden/>
               </w:rPr>
-              <w:instrText xml:space="preserve"> PAGEREF _Toc152313104 \h </w:instrText>
+              <w:instrText xml:space="preserve"> PAGEREF _Toc163053073 \h </w:instrText>
             </w:r>
             <w:r>
               <w:rPr>
@@ -1375,7 +1375,7 @@
               <w14:ligatures w14:val="none"/>
             </w:rPr>
           </w:pPr>
-          <w:hyperlink w:anchor="_Toc152313105" w:history="1">
+          <w:hyperlink w:anchor="_Toc163053074" w:history="1">
             <w:r>
               <w:rPr>
                 <w:rStyle w:val="Hipervnculo"/>
@@ -1420,7 +1420,7 @@
                 <w:noProof/>
                 <w:webHidden/>
               </w:rPr>
-              <w:instrText xml:space="preserve"> PAGEREF _Toc152313105 \h </w:instrText>
+              <w:instrText xml:space="preserve"> PAGEREF _Toc163053074 \h </w:instrText>
             </w:r>
             <w:r>
               <w:rPr>
@@ -1467,7 +1467,7 @@
               <w14:ligatures w14:val="none"/>
             </w:rPr>
           </w:pPr>
-          <w:hyperlink w:anchor="_Toc152313106" w:history="1">
+          <w:hyperlink w:anchor="_Toc163053075" w:history="1">
             <w:r>
               <w:rPr>
                 <w:rStyle w:val="Hipervnculo"/>
@@ -1512,7 +1512,7 @@
                 <w:noProof/>
                 <w:webHidden/>
               </w:rPr>
-              <w:instrText xml:space="preserve"> PAGEREF _Toc152313106 \h </w:instrText>
+              <w:instrText xml:space="preserve"> PAGEREF _Toc163053075 \h </w:instrText>
             </w:r>
             <w:r>
               <w:rPr>
@@ -1559,7 +1559,7 @@
               <w14:ligatures w14:val="none"/>
             </w:rPr>
           </w:pPr>
-          <w:hyperlink w:anchor="_Toc152313107" w:history="1">
+          <w:hyperlink w:anchor="_Toc163053076" w:history="1">
             <w:r>
               <w:rPr>
                 <w:rStyle w:val="Hipervnculo"/>
@@ -1604,7 +1604,7 @@
                 <w:noProof/>
                 <w:webHidden/>
               </w:rPr>
-              <w:instrText xml:space="preserve"> PAGEREF _Toc152313107 \h </w:instrText>
+              <w:instrText xml:space="preserve"> PAGEREF _Toc163053076 \h </w:instrText>
             </w:r>
             <w:r>
               <w:rPr>
@@ -1650,7 +1650,7 @@
               <w14:ligatures w14:val="none"/>
             </w:rPr>
           </w:pPr>
-          <w:hyperlink w:anchor="_Toc152313108" w:history="1">
+          <w:hyperlink w:anchor="_Toc163053077" w:history="1">
             <w:r>
               <w:rPr>
                 <w:rStyle w:val="Hipervnculo"/>
@@ -1677,7 +1677,7 @@
                 <w:noProof/>
                 <w:webHidden/>
               </w:rPr>
-              <w:instrText xml:space="preserve"> PAGEREF _Toc152313108 \h </w:instrText>
+              <w:instrText xml:space="preserve"> PAGEREF _Toc163053077 \h </w:instrText>
             </w:r>
             <w:r>
               <w:rPr>
@@ -1697,7 +1697,7 @@
                 <w:noProof/>
                 <w:webHidden/>
               </w:rPr>
-              <w:t>28</w:t>
+              <w:t>27</w:t>
             </w:r>
             <w:r>
               <w:rPr>
@@ -1723,7 +1723,7 @@
               <w14:ligatures w14:val="none"/>
             </w:rPr>
           </w:pPr>
-          <w:hyperlink w:anchor="_Toc152313109" w:history="1">
+          <w:hyperlink w:anchor="_Toc163053078" w:history="1">
             <w:r>
               <w:rPr>
                 <w:rStyle w:val="Hipervnculo"/>
@@ -1750,7 +1750,7 @@
                 <w:noProof/>
                 <w:webHidden/>
               </w:rPr>
-              <w:instrText xml:space="preserve"> PAGEREF _Toc152313109 \h </w:instrText>
+              <w:instrText xml:space="preserve"> PAGEREF _Toc163053078 \h </w:instrText>
             </w:r>
             <w:r>
               <w:rPr>
@@ -1770,7 +1770,7 @@
                 <w:noProof/>
                 <w:webHidden/>
               </w:rPr>
-              <w:t>29</w:t>
+              <w:t>28</w:t>
             </w:r>
             <w:r>
               <w:rPr>
@@ -1796,7 +1796,7 @@
               <w14:ligatures w14:val="none"/>
             </w:rPr>
           </w:pPr>
-          <w:hyperlink w:anchor="_Toc152313110" w:history="1">
+          <w:hyperlink w:anchor="_Toc163053079" w:history="1">
             <w:r>
               <w:rPr>
                 <w:rStyle w:val="Hipervnculo"/>
@@ -1823,7 +1823,7 @@
                 <w:noProof/>
                 <w:webHidden/>
               </w:rPr>
-              <w:instrText xml:space="preserve"> PAGEREF _Toc152313110 \h </w:instrText>
+              <w:instrText xml:space="preserve"> PAGEREF _Toc163053079 \h </w:instrText>
             </w:r>
             <w:r>
               <w:rPr>
@@ -1843,7 +1843,7 @@
                 <w:noProof/>
                 <w:webHidden/>
               </w:rPr>
-              <w:t>30</w:t>
+              <w:t>29</w:t>
             </w:r>
             <w:r>
               <w:rPr>
@@ -1869,7 +1869,7 @@
               <w14:ligatures w14:val="none"/>
             </w:rPr>
           </w:pPr>
-          <w:hyperlink w:anchor="_Toc152313111" w:history="1">
+          <w:hyperlink w:anchor="_Toc163053080" w:history="1">
             <w:r>
               <w:rPr>
                 <w:rStyle w:val="Hipervnculo"/>
@@ -1896,7 +1896,7 @@
                 <w:noProof/>
                 <w:webHidden/>
               </w:rPr>
-              <w:instrText xml:space="preserve"> PAGEREF _Toc152313111 \h </w:instrText>
+              <w:instrText xml:space="preserve"> PAGEREF _Toc163053080 \h </w:instrText>
             </w:r>
             <w:r>
               <w:rPr>
@@ -1916,7 +1916,7 @@
                 <w:noProof/>
                 <w:webHidden/>
               </w:rPr>
-              <w:t>31</w:t>
+              <w:t>30</w:t>
             </w:r>
             <w:r>
               <w:rPr>
@@ -1963,7 +1963,7 @@
       <w:pPr>
         <w:pStyle w:val="Titulosgenerales"/>
       </w:pPr>
-      <w:bookmarkStart w:id="0" w:name="_Toc152313096"/>
+      <w:bookmarkStart w:id="0" w:name="_Toc163053065"/>
       <w:r>
         <w:lastRenderedPageBreak/>
         <w:t>Introducción</w:t>
@@ -1986,7 +1986,19 @@
         <w:rPr>
           <w:lang w:val="es-419" w:eastAsia="es-CO"/>
         </w:rPr>
-        <w:t>Introducción</w:t>
+        <w:t>Evaluación y acciones d</w:t>
+      </w:r>
+      <w:r>
+        <w:rPr>
+          <w:lang w:val="es-419" w:eastAsia="es-CO"/>
+        </w:rPr>
+        <w:t>e</w:t>
+      </w:r>
+      <w:r>
+        <w:rPr>
+          <w:lang w:val="es-419" w:eastAsia="es-CO"/>
+        </w:rPr>
+        <w:t xml:space="preserve"> mejoras del evento</w:t>
       </w:r>
     </w:p>
     <w:p>
@@ -1999,12 +2011,13 @@
       <w:r>
         <w:rPr>
           <w:noProof/>
+          <w:lang w:val="es-419" w:eastAsia="es-CO"/>
         </w:rPr>
         <w:drawing>
-          <wp:inline distT="0" distB="0" distL="0" distR="0" wp14:anchorId="67161C4A" wp14:editId="333230B9">
-            <wp:extent cx="3997846" cy="2209800"/>
-            <wp:effectExtent l="0" t="0" r="3175" b="0"/>
-            <wp:docPr id="3" name="Imagen 3"/>
+          <wp:inline distT="0" distB="0" distL="0" distR="0" wp14:anchorId="0B0694E4" wp14:editId="486FBB4B">
+            <wp:extent cx="5288256" cy="2974644"/>
+            <wp:effectExtent l="0" t="0" r="8255" b="0"/>
+            <wp:docPr id="2" name="Imagen 2"/>
             <wp:cNvGraphicFramePr>
               <a:graphicFrameLocks xmlns:a="http://schemas.openxmlformats.org/drawingml/2006/main" noChangeAspect="1"/>
             </wp:cNvGraphicFramePr>
@@ -2012,23 +2025,33 @@
               <a:graphicData uri="http://schemas.openxmlformats.org/drawingml/2006/picture">
                 <pic:pic xmlns:pic="http://schemas.openxmlformats.org/drawingml/2006/picture">
                   <pic:nvPicPr>
-                    <pic:cNvPr id="1" name=""/>
-                    <pic:cNvPicPr/>
+                    <pic:cNvPr id="0" name="Picture 2"/>
+                    <pic:cNvPicPr>
+                      <a:picLocks noChangeAspect="1" noChangeArrowheads="1"/>
+                    </pic:cNvPicPr>
                   </pic:nvPicPr>
                   <pic:blipFill>
-                    <a:blip r:embed="rId13"/>
+                    <a:blip r:embed="rId13">
+                      <a:extLst>
+                        <a:ext uri="{28A0092B-C50C-407E-A947-70E740481C1C}">
+                          <a14:useLocalDpi xmlns:a14="http://schemas.microsoft.com/office/drawing/2010/main" val="0"/>
+                        </a:ext>
+                      </a:extLst>
+                    </a:blip>
+                    <a:srcRect/>
                     <a:stretch>
                       <a:fillRect/>
                     </a:stretch>
                   </pic:blipFill>
-                  <pic:spPr>
+                  <pic:spPr bwMode="auto">
                     <a:xfrm>
                       <a:off x="0" y="0"/>
-                      <a:ext cx="4008266" cy="2215560"/>
+                      <a:ext cx="5313379" cy="2988776"/>
                     </a:xfrm>
                     <a:prstGeom prst="rect">
                       <a:avLst/>
                     </a:prstGeom>
+                    <a:noFill/>
                   </pic:spPr>
                 </pic:pic>
               </a:graphicData>
@@ -2046,13 +2069,16 @@
           <w:bCs/>
         </w:rPr>
       </w:pPr>
-      <w:r>
-        <w:rPr>
-          <w:b/>
-          <w:bCs/>
-        </w:rPr>
-        <w:t>Enlace de reproducción del video</w:t>
-      </w:r>
+      <w:hyperlink r:id="rId14" w:history="1">
+        <w:r>
+          <w:rPr>
+            <w:rStyle w:val="Hipervnculo"/>
+            <w:b/>
+            <w:bCs/>
+          </w:rPr>
+          <w:t>Enlace de reproducción del video</w:t>
+        </w:r>
+      </w:hyperlink>
     </w:p>
     <w:tbl>
       <w:tblPr>
@@ -2070,8 +2096,11 @@
           </w:tcPr>
           <w:p>
             <w:pPr>
-              <w:ind w:firstLine="0"/>
-              <w:jc w:val="center"/>
+              <w:pStyle w:val="Video"/>
+              <w:numPr>
+                <w:ilvl w:val="0"/>
+                <w:numId w:val="27"/>
+              </w:numPr>
               <w:rPr>
                 <w:b/>
               </w:rPr>
@@ -2084,9 +2113,21 @@
             </w:r>
             <w:r>
               <w:rPr>
-                <w:b/>
-              </w:rPr>
-              <w:t>Introducción</w:t>
+                <w:lang w:val="es-419" w:eastAsia="es-CO"/>
+              </w:rPr>
+              <w:t>Evaluación y acciones d</w:t>
+            </w:r>
+            <w:r>
+              <w:rPr>
+                <w:lang w:val="es-419" w:eastAsia="es-CO"/>
+              </w:rPr>
+              <w:t>e</w:t>
+            </w:r>
+            <w:r>
+              <w:rPr>
+                <w:lang w:val="es-419" w:eastAsia="es-CO"/>
+              </w:rPr>
+              <w:t xml:space="preserve"> mejoras del evento</w:t>
             </w:r>
           </w:p>
         </w:tc>
@@ -2130,12 +2171,19 @@
               <w:rPr>
                 <w:lang w:val="es-419" w:eastAsia="es-CO"/>
               </w:rPr>
-              <w:t>e incluyendo también a los turistas que puedan llegar, propiciando así una mayor demanda de empleo para los ciudadanos,</w:t>
+              <w:t xml:space="preserve">e incluyendo también a los turistas que puedan llegar, </w:t>
             </w:r>
             <w:r>
               <w:rPr>
                 <w:lang w:val="es-419" w:eastAsia="es-CO"/>
               </w:rPr>
+              <w:lastRenderedPageBreak/>
+              <w:t>propiciando así una mayor demanda de empleo para los ciudadanos,</w:t>
+            </w:r>
+            <w:r>
+              <w:rPr>
+                <w:lang w:val="es-419" w:eastAsia="es-CO"/>
+              </w:rPr>
               <w:t xml:space="preserve"> </w:t>
             </w:r>
             <w:r>
@@ -2155,7 +2203,6 @@
               <w:rPr>
                 <w:lang w:val="es-419" w:eastAsia="es-CO"/>
               </w:rPr>
-              <w:lastRenderedPageBreak/>
               <w:t>Por lo anterior, al finalizar el desarrollo de un evento deportivo es de gran importancia conocer el éxito obtenido,</w:t>
             </w:r>
             <w:r>
@@ -2364,7 +2411,7 @@
           <w:numId w:val="26"/>
         </w:numPr>
       </w:pPr>
-      <w:bookmarkStart w:id="1" w:name="_Toc152313097"/>
+      <w:bookmarkStart w:id="1" w:name="_Toc163053066"/>
       <w:r>
         <w:lastRenderedPageBreak/>
         <w:t>Evaluación y acciones de mejora del evento</w:t>
@@ -2381,14 +2428,14 @@
         <w:rPr>
           <w:lang w:val="es-419" w:eastAsia="es-CO"/>
         </w:rPr>
-        <w:t xml:space="preserve">Después de conocer temas asociados al diagnóstico, planeación y ejecución de eventos es importante llegar a la fase de la evaluación. Es preciso recordar que, un evento se debe considerar como un proyecto, el cual según la guía de fundamentos para la dirección de proyectos PMBOK se entiende como un esfuerzo temporal dirigido </w:t>
+        <w:t xml:space="preserve">Después de conocer temas asociados al diagnóstico, planeación y ejecución de eventos es importante llegar a la fase de la evaluación. Es preciso recordar que, un </w:t>
       </w:r>
       <w:r>
         <w:rPr>
           <w:lang w:val="es-419" w:eastAsia="es-CO"/>
         </w:rPr>
         <w:lastRenderedPageBreak/>
-        <w:t>a generar un producto o servicio o resultado único. En el caso de un evento el resultado sería los productos o servicios dirigidos a los deportistas y espectadores.</w:t>
+        <w:t>evento se debe considerar como un proyecto, el cual según la guía de fundamentos para la dirección de proyectos PMBOK se entiende como un esfuerzo temporal dirigido a generar un producto o servicio o resultado único. En el caso de un evento el resultado sería los productos o servicios dirigidos a los deportistas y espectadores.</w:t>
       </w:r>
     </w:p>
     <w:p>
@@ -2536,32 +2583,8 @@
     <w:p>
       <w:pPr>
         <w:pStyle w:val="Prrafodelista"/>
-        <w:numPr>
-          <w:ilvl w:val="0"/>
-          <w:numId w:val="8"/>
-        </w:numPr>
-        <w:rPr>
-          <w:b/>
-          <w:bCs/>
-        </w:rPr>
-      </w:pPr>
-      <w:r>
-        <w:rPr>
-          <w:b/>
-          <w:bCs/>
-        </w:rPr>
-        <w:t>Operadores del evento</w:t>
-      </w:r>
-    </w:p>
-    <w:p>
-      <w:pPr>
-        <w:pStyle w:val="Prrafodelista"/>
         <w:ind w:left="1429" w:firstLine="0"/>
       </w:pPr>
-      <w:r>
-        <w:lastRenderedPageBreak/>
-        <w:t>Personas que trabajan en el evento en cualquiera de los roles y fases. Se esperan del evento: pago de honorarios, salario; reconocimiento social, laboral y profesional; conocimiento y experiencia.</w:t>
-      </w:r>
     </w:p>
     <w:p>
       <w:pPr>
@@ -2580,7 +2603,8 @@
           <w:b/>
           <w:bCs/>
         </w:rPr>
-        <w:t>Patrocinadores</w:t>
+        <w:lastRenderedPageBreak/>
+        <w:t>Operadores del evento</w:t>
       </w:r>
     </w:p>
     <w:p>
@@ -2589,16 +2613,7 @@
         <w:ind w:left="1429" w:firstLine="0"/>
       </w:pPr>
       <w:r>
-        <w:t xml:space="preserve">Persona(s) u organizaciones que promueven el evento. </w:t>
-      </w:r>
-    </w:p>
-    <w:p>
-      <w:pPr>
-        <w:pStyle w:val="Prrafodelista"/>
-        <w:ind w:left="1429" w:firstLine="0"/>
-      </w:pPr>
-      <w:r>
-        <w:t xml:space="preserve">Se esperan del evento fines: fomento e impulso de marca, reconocimiento en el mercado, incremento de ventas y posicionamiento.  </w:t>
+        <w:t>Personas que trabajan en el evento en cualquiera de los roles y fases. Se esperan del evento: pago de honorarios, salario; reconocimiento social, laboral y profesional; conocimiento y experiencia.</w:t>
       </w:r>
     </w:p>
     <w:p>
@@ -2618,7 +2633,7 @@
           <w:b/>
           <w:bCs/>
         </w:rPr>
-        <w:t>Proveedores</w:t>
+        <w:t>Patrocinadores</w:t>
       </w:r>
     </w:p>
     <w:p>
@@ -2627,7 +2642,7 @@
         <w:ind w:left="1429" w:firstLine="0"/>
       </w:pPr>
       <w:r>
-        <w:t>Persona(s) u organizaciones que proveen y prestan servicios, productos para el desarrollo del evento. Generalmente esperan del evento, el incremento en ventas.</w:t>
+        <w:t xml:space="preserve">Persona(s) u organizaciones que promueven el evento. </w:t>
       </w:r>
     </w:p>
     <w:p>
@@ -2635,10 +2650,128 @@
         <w:pStyle w:val="Prrafodelista"/>
         <w:ind w:left="1429" w:firstLine="0"/>
       </w:pPr>
+      <w:r>
+        <w:t xml:space="preserve">Se esperan del evento fines: fomento e impulso de marca, reconocimiento en el mercado, incremento de ventas y posicionamiento.  </w:t>
+      </w:r>
+    </w:p>
+    <w:p>
+      <w:pPr>
+        <w:pStyle w:val="Prrafodelista"/>
+        <w:numPr>
+          <w:ilvl w:val="0"/>
+          <w:numId w:val="8"/>
+        </w:numPr>
+        <w:rPr>
+          <w:b/>
+          <w:bCs/>
+        </w:rPr>
+      </w:pPr>
+      <w:r>
+        <w:rPr>
+          <w:b/>
+          <w:bCs/>
+        </w:rPr>
+        <w:t>Proveedores</w:t>
+      </w:r>
+    </w:p>
+    <w:p>
+      <w:pPr>
+        <w:pStyle w:val="Prrafodelista"/>
+        <w:ind w:left="1429" w:firstLine="0"/>
+      </w:pPr>
+      <w:r>
+        <w:t>Persona(s) u organizaciones que proveen y prestan servicios, productos para el desarrollo del evento. Generalmente esperan del evento, el incremento en ventas.</w:t>
+      </w:r>
     </w:p>
     <w:p>
       <w:r>
         <w:t>Las distintas partes interesadas deben ser consultadas aplicando diferentes medios para conocer su opinión, como cuestionarios y encuestas. La evaluación del proyecto determinará qué tan exitoso fue el evento, pues el éxito se basará en la satisfacción de cada una de las partes interesadas mencionadas anteriormente. Además de esto se evalúan los siguientes factores:</w:t>
+      </w:r>
+    </w:p>
+    <w:p>
+      <w:pPr>
+        <w:pStyle w:val="Figura"/>
+      </w:pPr>
+      <w:r>
+        <w:t>Factores a evaluar en un evento</w:t>
+      </w:r>
+    </w:p>
+    <w:p>
+      <w:r>
+        <w:rPr>
+          <w:noProof/>
+        </w:rPr>
+        <w:drawing>
+          <wp:inline distT="0" distB="0" distL="0" distR="0" wp14:anchorId="6E08AC26" wp14:editId="30AE7287">
+            <wp:extent cx="5682302" cy="1815027"/>
+            <wp:effectExtent l="0" t="0" r="0" b="0"/>
+            <wp:docPr id="6" name="Imagen 6" descr="Figura1. muestra los factores de un evento, los cuales se indican a continuación."/>
+            <wp:cNvGraphicFramePr>
+              <a:graphicFrameLocks xmlns:a="http://schemas.openxmlformats.org/drawingml/2006/main" noChangeAspect="1"/>
+            </wp:cNvGraphicFramePr>
+            <a:graphic xmlns:a="http://schemas.openxmlformats.org/drawingml/2006/main">
+              <a:graphicData uri="http://schemas.openxmlformats.org/drawingml/2006/picture">
+                <pic:pic xmlns:pic="http://schemas.openxmlformats.org/drawingml/2006/picture">
+                  <pic:nvPicPr>
+                    <pic:cNvPr id="0" name="Picture 3"/>
+                    <pic:cNvPicPr>
+                      <a:picLocks noChangeAspect="1" noChangeArrowheads="1"/>
+                    </pic:cNvPicPr>
+                  </pic:nvPicPr>
+                  <pic:blipFill>
+                    <a:blip r:embed="rId15">
+                      <a:extLst>
+                        <a:ext uri="{28A0092B-C50C-407E-A947-70E740481C1C}">
+                          <a14:useLocalDpi xmlns:a14="http://schemas.microsoft.com/office/drawing/2010/main" val="0"/>
+                        </a:ext>
+                      </a:extLst>
+                    </a:blip>
+                    <a:srcRect/>
+                    <a:stretch>
+                      <a:fillRect/>
+                    </a:stretch>
+                  </pic:blipFill>
+                  <pic:spPr bwMode="auto">
+                    <a:xfrm>
+                      <a:off x="0" y="0"/>
+                      <a:ext cx="5705616" cy="1822474"/>
+                    </a:xfrm>
+                    <a:prstGeom prst="rect">
+                      <a:avLst/>
+                    </a:prstGeom>
+                    <a:noFill/>
+                  </pic:spPr>
+                </pic:pic>
+              </a:graphicData>
+            </a:graphic>
+          </wp:inline>
+        </w:drawing>
+      </w:r>
+    </w:p>
+    <w:p>
+      <w:pPr>
+        <w:rPr>
+          <w:b/>
+        </w:rPr>
+      </w:pPr>
+      <w:r>
+        <w:rPr>
+          <w:b/>
+        </w:rPr>
+        <w:lastRenderedPageBreak/>
+        <w:t xml:space="preserve">Factores </w:t>
+      </w:r>
+      <w:r>
+        <w:rPr>
+          <w:b/>
+        </w:rPr>
+        <w:t>a evaluar en</w:t>
+      </w:r>
+      <w:r>
+        <w:rPr>
+          <w:b/>
+        </w:rPr>
+        <w:t xml:space="preserve"> un evento:</w:t>
       </w:r>
     </w:p>
     <w:p>
@@ -2690,27 +2823,6 @@
       </w:r>
     </w:p>
     <w:p>
-      <w:pPr>
-        <w:pStyle w:val="Prrafodelista"/>
-        <w:ind w:left="1429" w:firstLine="0"/>
-      </w:pPr>
-    </w:p>
-    <w:p>
-      <w:pPr>
-        <w:pStyle w:val="Prrafodelista"/>
-        <w:ind w:left="1429" w:firstLine="0"/>
-      </w:pPr>
-    </w:p>
-    <w:p>
-      <w:pPr>
-        <w:pStyle w:val="Prrafodelista"/>
-        <w:ind w:left="1429" w:firstLine="0"/>
-        <w:rPr>
-          <w:lang w:val="es-419" w:eastAsia="es-CO"/>
-        </w:rPr>
-      </w:pPr>
-    </w:p>
-    <w:p>
       <w:r>
         <w:t>En algunas ocasiones a pesar de no cumplir con el tiempo, la calidad y el presupuesto estimado, puede llegar a ser exitoso si logra el propósito real de satisfacer al cliente. En otras ocasiones, podrá cumplir con el plan de actividades a tiempo y con el presupuesto, pero no será exitoso al no satisfacer al cliente o generar pérdidas, es allí donde radica la importancia de reconocer las necesidades, deseos y expectativas del cliente y establecer un plan que se oriente a su cumplimiento.</w:t>
       </w:r>
@@ -2856,19 +2968,11 @@
     </w:p>
     <w:p>
       <w:pPr>
-        <w:pStyle w:val="Prrafodelista"/>
-        <w:ind w:left="1429" w:firstLine="0"/>
-        <w:rPr>
-          <w:lang w:val="es-419" w:eastAsia="es-CO"/>
-        </w:rPr>
-      </w:pPr>
-    </w:p>
-    <w:p>
-      <w:pPr>
         <w:pStyle w:val="Ttulo2"/>
       </w:pPr>
-      <w:bookmarkStart w:id="2" w:name="_Toc152313098"/>
-      <w:r>
+      <w:bookmarkStart w:id="2" w:name="_Toc163053067"/>
+      <w:r>
+        <w:lastRenderedPageBreak/>
         <w:t>Metas y objetivos propuestos</w:t>
       </w:r>
       <w:bookmarkEnd w:id="2"/>
@@ -2883,27 +2987,34 @@
         <w:rPr>
           <w:lang w:val="es-419" w:eastAsia="es-CO"/>
         </w:rPr>
-        <w:t xml:space="preserve">Al evaluar el cumplimiento de metas y objetivos se deberá tener en cuenta que estos se plantearon en la fase de planeación conforme al tipo de evento. Por ello, es preciso recordar que los objetivos son planteados a partir de la identificación de las </w:t>
-      </w:r>
-      <w:r>
-        <w:rPr>
-          <w:lang w:val="es-419" w:eastAsia="es-CO"/>
-        </w:rPr>
-        <w:lastRenderedPageBreak/>
-        <w:t>necesidades y requerimientos de los usuarios del evento, así estos objetivos se definen orientados a satisfacer dichas necesidades. Este es el primer paso de la fase de la planeación y describe el resultado y producto - servicio final esperado.</w:t>
-      </w:r>
-    </w:p>
-    <w:p>
-      <w:pPr>
-        <w:rPr>
-          <w:lang w:val="es-419" w:eastAsia="es-CO"/>
-        </w:rPr>
-      </w:pPr>
-      <w:r>
-        <w:rPr>
-          <w:lang w:val="es-419" w:eastAsia="es-CO"/>
-        </w:rPr>
-        <w:t>Es importante que el evento cuente con un objetivo general estratégico que abarque y alinee todos los integrantes del equipo, de allí se desprenden objetivos tácticos definidos por cada proceso u área y por último, objetivos operativos enfocados a cumplir el objetivo general del evento.</w:t>
+        <w:t>Al evaluar el cumplimiento de metas y objetivos se deberá tener en cuenta que estos se plantearon en la fase de planeación conforme al tipo de evento. Por ello, es preciso recordar que los objetivos son planteados a partir de la identificación de las necesidades y requerimientos de los usuarios del evento, así estos objetivos se definen orientados a satisfacer dichas necesidades. Este es el primer paso de la fase de la planeación y describe el resultado y producto - servicio final esperado.</w:t>
+      </w:r>
+    </w:p>
+    <w:p>
+      <w:pPr>
+        <w:rPr>
+          <w:lang w:val="es-419" w:eastAsia="es-CO"/>
+        </w:rPr>
+      </w:pPr>
+      <w:r>
+        <w:rPr>
+          <w:lang w:val="es-419" w:eastAsia="es-CO"/>
+        </w:rPr>
+        <w:t xml:space="preserve">Es importante que el evento cuente con un objetivo general estratégico que abarque y alinee todos los integrantes del equipo, de allí se desprenden objetivos tácticos definidos por cada proceso u área </w:t>
+      </w:r>
+      <w:proofErr w:type="gramStart"/>
+      <w:r>
+        <w:rPr>
+          <w:lang w:val="es-419" w:eastAsia="es-CO"/>
+        </w:rPr>
+        <w:t>y</w:t>
+      </w:r>
+      <w:proofErr w:type="gramEnd"/>
+      <w:r>
+        <w:rPr>
+          <w:lang w:val="es-419" w:eastAsia="es-CO"/>
+        </w:rPr>
+        <w:t xml:space="preserve"> por último, objetivos operativos enfocados a cumplir el objetivo general del evento.</w:t>
       </w:r>
     </w:p>
     <w:p>
@@ -2959,6 +3070,7 @@
           <w:b/>
           <w:bCs/>
         </w:rPr>
+        <w:lastRenderedPageBreak/>
         <w:t xml:space="preserve">Estratégico: </w:t>
       </w:r>
       <w:r>
@@ -2986,7 +3098,6 @@
           <w:b/>
           <w:bCs/>
         </w:rPr>
-        <w:lastRenderedPageBreak/>
         <w:t>Operativo:</w:t>
       </w:r>
       <w:r>
@@ -3046,12 +3157,11 @@
         <w:t>Con fines sociales sin ánimo de lucro.</w:t>
       </w:r>
     </w:p>
-    <w:p/>
     <w:p>
       <w:pPr>
         <w:pStyle w:val="Ttulo2"/>
       </w:pPr>
-      <w:bookmarkStart w:id="3" w:name="_Toc152313099"/>
+      <w:bookmarkStart w:id="3" w:name="_Toc163053068"/>
       <w:r>
         <w:t>Balance del evento</w:t>
       </w:r>
@@ -3072,6 +3182,34 @@
     </w:p>
     <w:p>
       <w:pPr>
+        <w:rPr>
+          <w:lang w:val="es-419" w:eastAsia="es-CO"/>
+        </w:rPr>
+      </w:pPr>
+    </w:p>
+    <w:p>
+      <w:pPr>
+        <w:rPr>
+          <w:lang w:val="es-419" w:eastAsia="es-CO"/>
+        </w:rPr>
+      </w:pPr>
+    </w:p>
+    <w:p>
+      <w:pPr>
+        <w:rPr>
+          <w:lang w:val="es-419" w:eastAsia="es-CO"/>
+        </w:rPr>
+      </w:pPr>
+    </w:p>
+    <w:p>
+      <w:pPr>
+        <w:rPr>
+          <w:lang w:val="es-419" w:eastAsia="es-CO"/>
+        </w:rPr>
+      </w:pPr>
+    </w:p>
+    <w:p>
+      <w:pPr>
         <w:pStyle w:val="Tabla"/>
         <w:rPr>
           <w:lang w:val="es-419" w:eastAsia="es-CO"/>
@@ -3081,6 +3219,7 @@
         <w:rPr>
           <w:lang w:val="es-419" w:eastAsia="es-CO"/>
         </w:rPr>
+        <w:lastRenderedPageBreak/>
         <w:t>Balance del evento</w:t>
       </w:r>
     </w:p>
@@ -3326,6 +3465,9 @@
             <w:r>
               <w:t>100%</w:t>
             </w:r>
+            <w:r>
+              <w:t>,</w:t>
+            </w:r>
           </w:p>
         </w:tc>
       </w:tr>
@@ -3423,6 +3565,9 @@
             </w:pPr>
             <w:r>
               <w:t>100%</w:t>
+            </w:r>
+            <w:r>
+              <w:t>,</w:t>
             </w:r>
           </w:p>
         </w:tc>
@@ -3441,7 +3586,6 @@
               <w:pStyle w:val="TextoTablas"/>
             </w:pPr>
             <w:r>
-              <w:lastRenderedPageBreak/>
               <w:t>Ingresos esperados en el evento.</w:t>
             </w:r>
           </w:p>
@@ -3498,6 +3642,9 @@
             </w:pPr>
             <w:r>
               <w:t>100%</w:t>
+            </w:r>
+            <w:r>
+              <w:t>,</w:t>
             </w:r>
           </w:p>
         </w:tc>
@@ -3530,6 +3677,9 @@
             <w:r>
               <w:t>95%</w:t>
             </w:r>
+            <w:r>
+              <w:t>,</w:t>
+            </w:r>
           </w:p>
         </w:tc>
         <w:tc>
@@ -3558,6 +3708,9 @@
             <w:r>
               <w:t>97%</w:t>
             </w:r>
+            <w:r>
+              <w:t>,</w:t>
+            </w:r>
           </w:p>
         </w:tc>
         <w:tc>
@@ -3571,6 +3724,9 @@
             </w:pPr>
             <w:r>
               <w:t>Superó un 2%</w:t>
+            </w:r>
+            <w:r>
+              <w:t>,</w:t>
             </w:r>
           </w:p>
         </w:tc>
@@ -3593,12 +3749,11 @@
         <w:t>Nota. Tomado de SENA (2021).</w:t>
       </w:r>
     </w:p>
-    <w:p/>
     <w:p>
       <w:pPr>
         <w:pStyle w:val="Ttulo2"/>
       </w:pPr>
-      <w:bookmarkStart w:id="4" w:name="_Toc152313100"/>
+      <w:bookmarkStart w:id="4" w:name="_Toc163053069"/>
       <w:r>
         <w:t>Desempeño de los equipos de trabajo</w:t>
       </w:r>
@@ -3640,14 +3795,26 @@
         <w:rPr>
           <w:lang w:val="es-419" w:eastAsia="es-CO"/>
         </w:rPr>
-        <w:t xml:space="preserve">El desempeño del equipo dependerá del desempeño unificado y sincronizado de cada una de las personas que lo conforman. Para tal fin, se debe entender las múltiples diferencias que tienen las personas que integran un grupo, diferentes formas de pensar, habilidades, competencias, expectativas y forma de ver las cosas. Comprender y liderar el talento humano es un gran reto para todas las organizaciones, por ello, es preciso </w:t>
-      </w:r>
-      <w:r>
-        <w:rPr>
-          <w:lang w:val="es-419" w:eastAsia="es-CO"/>
-        </w:rPr>
         <w:lastRenderedPageBreak/>
-        <w:t>tener en cuenta las competencias personales, sociales, habilidades sociales y, las competencias organizacionales y comerciales, como se muestra en las siguientes tablas.</w:t>
+        <w:t xml:space="preserve">El </w:t>
+      </w:r>
+      <w:r>
+        <w:rPr>
+          <w:lang w:val="es-419" w:eastAsia="es-CO"/>
+        </w:rPr>
+        <w:t>r</w:t>
+      </w:r>
+      <w:r>
+        <w:rPr>
+          <w:lang w:val="es-419" w:eastAsia="es-CO"/>
+        </w:rPr>
+        <w:t>esultado</w:t>
+      </w:r>
+      <w:r>
+        <w:rPr>
+          <w:lang w:val="es-419" w:eastAsia="es-CO"/>
+        </w:rPr>
+        <w:t xml:space="preserve"> del equipo dependerá del desempeño unificado y sincronizado de cada una de las personas que lo conforman. Para tal fin, se debe entender las múltiples diferencias que tienen las personas que integran un grupo, diferentes formas de pensar, habilidades, competencias, expectativas y forma de ver las cosas. Comprender y liderar el talento humano es un gran reto para todas las organizaciones, por ello, es preciso tener en cuenta las competencias personales, sociales, habilidades sociales y, las competencias organizacionales y comerciales, como se muestra en las siguientes tablas.</w:t>
       </w:r>
     </w:p>
     <w:p>
@@ -3681,6 +3848,7 @@
         <w:tc>
           <w:tcPr>
             <w:tcW w:w="2547" w:type="dxa"/>
+            <w:vAlign w:val="center"/>
           </w:tcPr>
           <w:p>
             <w:pPr>
@@ -3701,6 +3869,7 @@
         <w:tc>
           <w:tcPr>
             <w:tcW w:w="3402" w:type="dxa"/>
+            <w:vAlign w:val="center"/>
           </w:tcPr>
           <w:p>
             <w:pPr>
@@ -3721,6 +3890,7 @@
         <w:tc>
           <w:tcPr>
             <w:tcW w:w="3969" w:type="dxa"/>
+            <w:vAlign w:val="center"/>
           </w:tcPr>
           <w:p>
             <w:pPr>
@@ -3747,6 +3917,8 @@
         <w:tc>
           <w:tcPr>
             <w:tcW w:w="2547" w:type="dxa"/>
+            <w:vMerge w:val="restart"/>
+            <w:vAlign w:val="center"/>
           </w:tcPr>
           <w:p>
             <w:pPr>
@@ -3772,6 +3944,7 @@
         <w:tc>
           <w:tcPr>
             <w:tcW w:w="3402" w:type="dxa"/>
+            <w:vAlign w:val="center"/>
           </w:tcPr>
           <w:p>
             <w:pPr>
@@ -3792,6 +3965,7 @@
         <w:tc>
           <w:tcPr>
             <w:tcW w:w="3969" w:type="dxa"/>
+            <w:vAlign w:val="center"/>
           </w:tcPr>
           <w:p>
             <w:pPr>
@@ -3894,6 +4068,8 @@
         <w:tc>
           <w:tcPr>
             <w:tcW w:w="2547" w:type="dxa"/>
+            <w:vMerge/>
+            <w:vAlign w:val="center"/>
           </w:tcPr>
           <w:p>
             <w:pPr>
@@ -3908,6 +4084,7 @@
         <w:tc>
           <w:tcPr>
             <w:tcW w:w="3402" w:type="dxa"/>
+            <w:vAlign w:val="center"/>
           </w:tcPr>
           <w:p>
             <w:pPr>
@@ -3929,6 +4106,7 @@
         <w:tc>
           <w:tcPr>
             <w:tcW w:w="3969" w:type="dxa"/>
+            <w:vAlign w:val="center"/>
           </w:tcPr>
           <w:p>
             <w:pPr>
@@ -4024,6 +4202,8 @@
         <w:tc>
           <w:tcPr>
             <w:tcW w:w="2547" w:type="dxa"/>
+            <w:vMerge/>
+            <w:vAlign w:val="center"/>
           </w:tcPr>
           <w:p>
             <w:pPr>
@@ -4037,6 +4217,7 @@
         <w:tc>
           <w:tcPr>
             <w:tcW w:w="3402" w:type="dxa"/>
+            <w:vAlign w:val="center"/>
           </w:tcPr>
           <w:p>
             <w:pPr>
@@ -4056,6 +4237,7 @@
         <w:tc>
           <w:tcPr>
             <w:tcW w:w="3969" w:type="dxa"/>
+            <w:vAlign w:val="center"/>
           </w:tcPr>
           <w:p>
             <w:pPr>
@@ -4092,6 +4274,7 @@
               <w:rPr>
                 <w:szCs w:val="24"/>
               </w:rPr>
+              <w:lastRenderedPageBreak/>
               <w:t>Expresar confianza en sí mismo.</w:t>
             </w:r>
           </w:p>
@@ -4161,6 +4344,8 @@
         <w:tc>
           <w:tcPr>
             <w:tcW w:w="2547" w:type="dxa"/>
+            <w:vMerge w:val="restart"/>
+            <w:vAlign w:val="center"/>
           </w:tcPr>
           <w:p>
             <w:pPr>
@@ -4185,6 +4370,7 @@
         <w:tc>
           <w:tcPr>
             <w:tcW w:w="3402" w:type="dxa"/>
+            <w:vAlign w:val="center"/>
           </w:tcPr>
           <w:p>
             <w:pPr>
@@ -4204,6 +4390,7 @@
         <w:tc>
           <w:tcPr>
             <w:tcW w:w="3969" w:type="dxa"/>
+            <w:vAlign w:val="center"/>
           </w:tcPr>
           <w:p>
             <w:pPr>
@@ -4272,6 +4459,8 @@
         <w:tc>
           <w:tcPr>
             <w:tcW w:w="2547" w:type="dxa"/>
+            <w:vMerge/>
+            <w:vAlign w:val="center"/>
           </w:tcPr>
           <w:p>
             <w:pPr>
@@ -4287,6 +4476,7 @@
         <w:tc>
           <w:tcPr>
             <w:tcW w:w="3402" w:type="dxa"/>
+            <w:vAlign w:val="center"/>
           </w:tcPr>
           <w:p>
             <w:pPr>
@@ -4306,6 +4496,7 @@
         <w:tc>
           <w:tcPr>
             <w:tcW w:w="3969" w:type="dxa"/>
+            <w:vAlign w:val="center"/>
           </w:tcPr>
           <w:p>
             <w:pPr>
@@ -4392,6 +4583,8 @@
         <w:tc>
           <w:tcPr>
             <w:tcW w:w="2547" w:type="dxa"/>
+            <w:vMerge/>
+            <w:vAlign w:val="center"/>
           </w:tcPr>
           <w:p>
             <w:pPr>
@@ -4407,6 +4600,7 @@
         <w:tc>
           <w:tcPr>
             <w:tcW w:w="3402" w:type="dxa"/>
+            <w:vAlign w:val="center"/>
           </w:tcPr>
           <w:p>
             <w:pPr>
@@ -4426,6 +4620,7 @@
         <w:tc>
           <w:tcPr>
             <w:tcW w:w="3969" w:type="dxa"/>
+            <w:vAlign w:val="center"/>
           </w:tcPr>
           <w:p>
             <w:pPr>
@@ -4494,6 +4689,8 @@
         <w:tc>
           <w:tcPr>
             <w:tcW w:w="2547" w:type="dxa"/>
+            <w:vMerge/>
+            <w:vAlign w:val="center"/>
           </w:tcPr>
           <w:p>
             <w:pPr>
@@ -4509,6 +4706,7 @@
         <w:tc>
           <w:tcPr>
             <w:tcW w:w="3402" w:type="dxa"/>
+            <w:vAlign w:val="center"/>
           </w:tcPr>
           <w:p>
             <w:pPr>
@@ -4528,6 +4726,7 @@
         <w:tc>
           <w:tcPr>
             <w:tcW w:w="3969" w:type="dxa"/>
+            <w:vAlign w:val="center"/>
           </w:tcPr>
           <w:p>
             <w:pPr>
@@ -4583,6 +4782,7 @@
               <w:rPr>
                 <w:szCs w:val="24"/>
               </w:rPr>
+              <w:lastRenderedPageBreak/>
               <w:t>Aportar soluciones originales a los problemas.</w:t>
             </w:r>
           </w:p>
@@ -4614,6 +4814,8 @@
         <w:tc>
           <w:tcPr>
             <w:tcW w:w="2547" w:type="dxa"/>
+            <w:vMerge/>
+            <w:vAlign w:val="center"/>
           </w:tcPr>
           <w:p>
             <w:pPr>
@@ -4629,6 +4831,7 @@
         <w:tc>
           <w:tcPr>
             <w:tcW w:w="3402" w:type="dxa"/>
+            <w:vAlign w:val="center"/>
           </w:tcPr>
           <w:p>
             <w:pPr>
@@ -4648,6 +4851,7 @@
         <w:tc>
           <w:tcPr>
             <w:tcW w:w="3969" w:type="dxa"/>
+            <w:vAlign w:val="center"/>
           </w:tcPr>
           <w:p>
             <w:pPr>
@@ -4684,7 +4888,6 @@
               <w:rPr>
                 <w:szCs w:val="24"/>
               </w:rPr>
-              <w:lastRenderedPageBreak/>
               <w:t>Manejar adecuadamente una multiplicidad de demandas.</w:t>
             </w:r>
           </w:p>
@@ -4755,6 +4958,8 @@
         <w:tc>
           <w:tcPr>
             <w:tcW w:w="2547" w:type="dxa"/>
+            <w:vMerge w:val="restart"/>
+            <w:vAlign w:val="center"/>
           </w:tcPr>
           <w:p>
             <w:pPr>
@@ -4771,7 +4976,6 @@
                 <w:bCs/>
                 <w:szCs w:val="24"/>
               </w:rPr>
-              <w:lastRenderedPageBreak/>
               <w:t>Motivación</w:t>
             </w:r>
           </w:p>
@@ -4779,6 +4983,7 @@
         <w:tc>
           <w:tcPr>
             <w:tcW w:w="3402" w:type="dxa"/>
+            <w:vAlign w:val="center"/>
           </w:tcPr>
           <w:p>
             <w:pPr>
@@ -4798,6 +5003,7 @@
         <w:tc>
           <w:tcPr>
             <w:tcW w:w="3969" w:type="dxa"/>
+            <w:vAlign w:val="center"/>
           </w:tcPr>
           <w:p>
             <w:pPr>
@@ -4922,6 +5128,8 @@
         <w:tc>
           <w:tcPr>
             <w:tcW w:w="2547" w:type="dxa"/>
+            <w:vMerge/>
+            <w:vAlign w:val="center"/>
           </w:tcPr>
           <w:p>
             <w:pPr>
@@ -4937,6 +5145,7 @@
         <w:tc>
           <w:tcPr>
             <w:tcW w:w="3402" w:type="dxa"/>
+            <w:vAlign w:val="center"/>
           </w:tcPr>
           <w:p>
             <w:pPr>
@@ -4956,6 +5165,7 @@
         <w:tc>
           <w:tcPr>
             <w:tcW w:w="3969" w:type="dxa"/>
+            <w:vAlign w:val="center"/>
           </w:tcPr>
           <w:p>
             <w:pPr>
@@ -5030,6 +5240,7 @@
               <w:rPr>
                 <w:szCs w:val="24"/>
               </w:rPr>
+              <w:lastRenderedPageBreak/>
               <w:t>Buscar activamente oportunidades para cumplir con la misión del grupo.</w:t>
             </w:r>
           </w:p>
@@ -5043,6 +5254,8 @@
         <w:tc>
           <w:tcPr>
             <w:tcW w:w="2547" w:type="dxa"/>
+            <w:vMerge/>
+            <w:vAlign w:val="center"/>
           </w:tcPr>
           <w:p>
             <w:pPr>
@@ -5058,6 +5271,7 @@
         <w:tc>
           <w:tcPr>
             <w:tcW w:w="3402" w:type="dxa"/>
+            <w:vAlign w:val="center"/>
           </w:tcPr>
           <w:p>
             <w:pPr>
@@ -5077,6 +5291,7 @@
         <w:tc>
           <w:tcPr>
             <w:tcW w:w="3969" w:type="dxa"/>
+            <w:vAlign w:val="center"/>
           </w:tcPr>
           <w:p>
             <w:pPr>
@@ -5132,7 +5347,6 @@
               <w:rPr>
                 <w:szCs w:val="24"/>
               </w:rPr>
-              <w:lastRenderedPageBreak/>
               <w:t>Saltarse rutinas habituales para llevar a cabo un trabajo eficaz.</w:t>
             </w:r>
           </w:p>
@@ -5164,6 +5378,7 @@
         <w:tc>
           <w:tcPr>
             <w:tcW w:w="2547" w:type="dxa"/>
+            <w:vMerge/>
           </w:tcPr>
           <w:p>
             <w:pPr>
@@ -5286,6 +5501,7 @@
         <w:tc>
           <w:tcPr>
             <w:tcW w:w="2547" w:type="dxa"/>
+            <w:vAlign w:val="center"/>
           </w:tcPr>
           <w:p>
             <w:pPr>
@@ -5306,6 +5522,7 @@
         <w:tc>
           <w:tcPr>
             <w:tcW w:w="3402" w:type="dxa"/>
+            <w:vAlign w:val="center"/>
           </w:tcPr>
           <w:p>
             <w:pPr>
@@ -5326,6 +5543,7 @@
         <w:tc>
           <w:tcPr>
             <w:tcW w:w="3969" w:type="dxa"/>
+            <w:vAlign w:val="center"/>
           </w:tcPr>
           <w:p>
             <w:pPr>
@@ -5352,6 +5570,8 @@
         <w:tc>
           <w:tcPr>
             <w:tcW w:w="2547" w:type="dxa"/>
+            <w:vMerge w:val="restart"/>
+            <w:vAlign w:val="center"/>
           </w:tcPr>
           <w:p>
             <w:pPr>
@@ -5377,6 +5597,7 @@
         <w:tc>
           <w:tcPr>
             <w:tcW w:w="3402" w:type="dxa"/>
+            <w:vAlign w:val="center"/>
           </w:tcPr>
           <w:p>
             <w:pPr>
@@ -5398,6 +5619,7 @@
         <w:tc>
           <w:tcPr>
             <w:tcW w:w="3969" w:type="dxa"/>
+            <w:vAlign w:val="center"/>
           </w:tcPr>
           <w:p>
             <w:pPr>
@@ -5523,6 +5745,8 @@
         <w:tc>
           <w:tcPr>
             <w:tcW w:w="2547" w:type="dxa"/>
+            <w:vMerge/>
+            <w:vAlign w:val="center"/>
           </w:tcPr>
           <w:p>
             <w:pPr>
@@ -5537,6 +5761,7 @@
         <w:tc>
           <w:tcPr>
             <w:tcW w:w="3402" w:type="dxa"/>
+            <w:vAlign w:val="center"/>
           </w:tcPr>
           <w:p>
             <w:pPr>
@@ -5558,6 +5783,7 @@
         <w:tc>
           <w:tcPr>
             <w:tcW w:w="3969" w:type="dxa"/>
+            <w:vAlign w:val="center"/>
           </w:tcPr>
           <w:p>
             <w:pPr>
@@ -5640,7 +5866,6 @@
                 <w:rFonts w:cs="Calibri"/>
                 <w:szCs w:val="24"/>
               </w:rPr>
-              <w:lastRenderedPageBreak/>
               <w:t>Proporcionar retroalimentaciones útiles.</w:t>
             </w:r>
           </w:p>
@@ -5654,6 +5879,8 @@
         <w:tc>
           <w:tcPr>
             <w:tcW w:w="2547" w:type="dxa"/>
+            <w:vMerge/>
+            <w:vAlign w:val="center"/>
           </w:tcPr>
           <w:p>
             <w:pPr>
@@ -5667,6 +5894,7 @@
         <w:tc>
           <w:tcPr>
             <w:tcW w:w="3402" w:type="dxa"/>
+            <w:vAlign w:val="center"/>
           </w:tcPr>
           <w:p>
             <w:pPr>
@@ -5686,6 +5914,7 @@
         <w:tc>
           <w:tcPr>
             <w:tcW w:w="3969" w:type="dxa"/>
+            <w:vAlign w:val="center"/>
           </w:tcPr>
           <w:p>
             <w:pPr>
@@ -5772,6 +6001,8 @@
         <w:tc>
           <w:tcPr>
             <w:tcW w:w="2547" w:type="dxa"/>
+            <w:vMerge/>
+            <w:vAlign w:val="center"/>
           </w:tcPr>
           <w:p>
             <w:pPr>
@@ -5787,6 +6018,7 @@
         <w:tc>
           <w:tcPr>
             <w:tcW w:w="3402" w:type="dxa"/>
+            <w:vAlign w:val="center"/>
           </w:tcPr>
           <w:p>
             <w:pPr>
@@ -5806,6 +6038,7 @@
         <w:tc>
           <w:tcPr>
             <w:tcW w:w="3969" w:type="dxa"/>
+            <w:vAlign w:val="center"/>
           </w:tcPr>
           <w:p>
             <w:pPr>
@@ -5902,11 +6135,14 @@
       </w:r>
     </w:p>
     <w:p/>
+    <w:p/>
+    <w:p/>
     <w:p>
       <w:pPr>
         <w:pStyle w:val="Tabla"/>
       </w:pPr>
       <w:r>
+        <w:lastRenderedPageBreak/>
         <w:t>Habilidades sociales</w:t>
       </w:r>
     </w:p>
@@ -5932,6 +6168,7 @@
         <w:tc>
           <w:tcPr>
             <w:tcW w:w="4815" w:type="dxa"/>
+            <w:vAlign w:val="center"/>
           </w:tcPr>
           <w:p>
             <w:pPr>
@@ -5952,6 +6189,7 @@
         <w:tc>
           <w:tcPr>
             <w:tcW w:w="5103" w:type="dxa"/>
+            <w:vAlign w:val="center"/>
           </w:tcPr>
           <w:p>
             <w:pPr>
@@ -5978,6 +6216,7 @@
         <w:tc>
           <w:tcPr>
             <w:tcW w:w="4815" w:type="dxa"/>
+            <w:vAlign w:val="center"/>
           </w:tcPr>
           <w:p>
             <w:pPr>
@@ -5999,6 +6238,7 @@
         <w:tc>
           <w:tcPr>
             <w:tcW w:w="5103" w:type="dxa"/>
+            <w:vAlign w:val="center"/>
           </w:tcPr>
           <w:p>
             <w:pPr>
@@ -6101,6 +6341,7 @@
         <w:tc>
           <w:tcPr>
             <w:tcW w:w="4815" w:type="dxa"/>
+            <w:vAlign w:val="center"/>
           </w:tcPr>
           <w:p>
             <w:pPr>
@@ -6115,7 +6356,6 @@
                 <w:rFonts w:cs="Calibri"/>
                 <w:szCs w:val="24"/>
               </w:rPr>
-              <w:lastRenderedPageBreak/>
               <w:t>Comunicación</w:t>
             </w:r>
           </w:p>
@@ -6123,6 +6363,7 @@
         <w:tc>
           <w:tcPr>
             <w:tcW w:w="5103" w:type="dxa"/>
+            <w:vAlign w:val="center"/>
           </w:tcPr>
           <w:p>
             <w:pPr>
@@ -6239,6 +6480,7 @@
         <w:tc>
           <w:tcPr>
             <w:tcW w:w="4815" w:type="dxa"/>
+            <w:vAlign w:val="center"/>
           </w:tcPr>
           <w:p>
             <w:pPr>
@@ -6258,6 +6500,7 @@
         <w:tc>
           <w:tcPr>
             <w:tcW w:w="5103" w:type="dxa"/>
+            <w:vAlign w:val="center"/>
           </w:tcPr>
           <w:p>
             <w:pPr>
@@ -6325,6 +6568,7 @@
         <w:tc>
           <w:tcPr>
             <w:tcW w:w="4815" w:type="dxa"/>
+            <w:vAlign w:val="center"/>
           </w:tcPr>
           <w:p>
             <w:pPr>
@@ -6344,6 +6588,7 @@
         <w:tc>
           <w:tcPr>
             <w:tcW w:w="5103" w:type="dxa"/>
+            <w:vAlign w:val="center"/>
           </w:tcPr>
           <w:p>
             <w:pPr>
@@ -6412,6 +6657,7 @@
         <w:tc>
           <w:tcPr>
             <w:tcW w:w="4815" w:type="dxa"/>
+            <w:vAlign w:val="center"/>
           </w:tcPr>
           <w:p>
             <w:pPr>
@@ -6431,6 +6677,7 @@
         <w:tc>
           <w:tcPr>
             <w:tcW w:w="5103" w:type="dxa"/>
+            <w:vAlign w:val="center"/>
           </w:tcPr>
           <w:p>
             <w:pPr>
@@ -6498,6 +6745,7 @@
         <w:tc>
           <w:tcPr>
             <w:tcW w:w="4815" w:type="dxa"/>
+            <w:vAlign w:val="center"/>
           </w:tcPr>
           <w:p>
             <w:pPr>
@@ -6517,6 +6765,7 @@
         <w:tc>
           <w:tcPr>
             <w:tcW w:w="5103" w:type="dxa"/>
+            <w:vAlign w:val="center"/>
           </w:tcPr>
           <w:p>
             <w:pPr>
@@ -6566,18 +6815,20 @@
         <w:tc>
           <w:tcPr>
             <w:tcW w:w="4815" w:type="dxa"/>
-          </w:tcPr>
-          <w:p>
-            <w:pPr>
-              <w:pStyle w:val="TextoTablas"/>
-              <w:rPr>
-                <w:szCs w:val="24"/>
-              </w:rPr>
-            </w:pPr>
-            <w:r>
-              <w:rPr>
-                <w:szCs w:val="24"/>
-              </w:rPr>
+            <w:vAlign w:val="center"/>
+          </w:tcPr>
+          <w:p>
+            <w:pPr>
+              <w:pStyle w:val="TextoTablas"/>
+              <w:rPr>
+                <w:szCs w:val="24"/>
+              </w:rPr>
+            </w:pPr>
+            <w:r>
+              <w:rPr>
+                <w:szCs w:val="24"/>
+              </w:rPr>
+              <w:lastRenderedPageBreak/>
               <w:t>Cooperación</w:t>
             </w:r>
           </w:p>
@@ -6585,6 +6836,7 @@
         <w:tc>
           <w:tcPr>
             <w:tcW w:w="5103" w:type="dxa"/>
+            <w:vAlign w:val="center"/>
           </w:tcPr>
           <w:p>
             <w:pPr>
@@ -6690,7 +6942,6 @@
         <w:ind w:left="1134" w:hanging="1134"/>
       </w:pPr>
       <w:r>
-        <w:lastRenderedPageBreak/>
         <w:t>Competencias comerciales</w:t>
       </w:r>
     </w:p>
@@ -6716,6 +6967,7 @@
         <w:tc>
           <w:tcPr>
             <w:tcW w:w="4815" w:type="dxa"/>
+            <w:vAlign w:val="center"/>
           </w:tcPr>
           <w:p>
             <w:pPr>
@@ -6736,6 +6988,7 @@
         <w:tc>
           <w:tcPr>
             <w:tcW w:w="5103" w:type="dxa"/>
+            <w:vAlign w:val="center"/>
           </w:tcPr>
           <w:p>
             <w:pPr>
@@ -6762,6 +7015,7 @@
         <w:tc>
           <w:tcPr>
             <w:tcW w:w="4815" w:type="dxa"/>
+            <w:vAlign w:val="center"/>
           </w:tcPr>
           <w:p>
             <w:pPr>
@@ -6783,6 +7037,7 @@
         <w:tc>
           <w:tcPr>
             <w:tcW w:w="5103" w:type="dxa"/>
+            <w:vAlign w:val="center"/>
           </w:tcPr>
           <w:p>
             <w:pPr>
@@ -6885,6 +7140,7 @@
         <w:tc>
           <w:tcPr>
             <w:tcW w:w="4815" w:type="dxa"/>
+            <w:vAlign w:val="center"/>
           </w:tcPr>
           <w:p>
             <w:pPr>
@@ -6906,6 +7162,7 @@
         <w:tc>
           <w:tcPr>
             <w:tcW w:w="5103" w:type="dxa"/>
+            <w:vAlign w:val="center"/>
           </w:tcPr>
           <w:p>
             <w:pPr>
@@ -7022,6 +7279,7 @@
         <w:tc>
           <w:tcPr>
             <w:tcW w:w="4815" w:type="dxa"/>
+            <w:vAlign w:val="center"/>
           </w:tcPr>
           <w:p>
             <w:pPr>
@@ -7041,6 +7299,7 @@
         <w:tc>
           <w:tcPr>
             <w:tcW w:w="5103" w:type="dxa"/>
+            <w:vAlign w:val="center"/>
           </w:tcPr>
           <w:p>
             <w:pPr>
@@ -7127,18 +7386,20 @@
         <w:tc>
           <w:tcPr>
             <w:tcW w:w="4815" w:type="dxa"/>
-          </w:tcPr>
-          <w:p>
-            <w:pPr>
-              <w:pStyle w:val="TextoTablas"/>
-              <w:rPr>
-                <w:szCs w:val="24"/>
-              </w:rPr>
-            </w:pPr>
-            <w:r>
-              <w:rPr>
-                <w:szCs w:val="24"/>
-              </w:rPr>
+            <w:vAlign w:val="center"/>
+          </w:tcPr>
+          <w:p>
+            <w:pPr>
+              <w:pStyle w:val="TextoTablas"/>
+              <w:rPr>
+                <w:szCs w:val="24"/>
+              </w:rPr>
+            </w:pPr>
+            <w:r>
+              <w:rPr>
+                <w:szCs w:val="24"/>
+              </w:rPr>
+              <w:lastRenderedPageBreak/>
               <w:t>Adaptación</w:t>
             </w:r>
           </w:p>
@@ -7146,6 +7407,7 @@
         <w:tc>
           <w:tcPr>
             <w:tcW w:w="5103" w:type="dxa"/>
+            <w:vAlign w:val="center"/>
           </w:tcPr>
           <w:p>
             <w:pPr>
@@ -7233,6 +7495,7 @@
         <w:tc>
           <w:tcPr>
             <w:tcW w:w="4815" w:type="dxa"/>
+            <w:vAlign w:val="center"/>
           </w:tcPr>
           <w:p>
             <w:pPr>
@@ -7252,6 +7515,7 @@
         <w:tc>
           <w:tcPr>
             <w:tcW w:w="5103" w:type="dxa"/>
+            <w:vAlign w:val="center"/>
           </w:tcPr>
           <w:p>
             <w:pPr>
@@ -7326,7 +7590,6 @@
               <w:rPr>
                 <w:szCs w:val="24"/>
               </w:rPr>
-              <w:lastRenderedPageBreak/>
               <w:t>Descubrir formas más eficaces y eficientes de hacer las cosas.</w:t>
             </w:r>
           </w:p>
@@ -7358,19 +7621,19 @@
         <w:tc>
           <w:tcPr>
             <w:tcW w:w="4815" w:type="dxa"/>
-          </w:tcPr>
-          <w:p>
-            <w:pPr>
-              <w:pStyle w:val="TextoTablas"/>
-              <w:rPr>
-                <w:szCs w:val="24"/>
-              </w:rPr>
-            </w:pPr>
-            <w:r>
-              <w:rPr>
-                <w:szCs w:val="24"/>
-              </w:rPr>
-              <w:lastRenderedPageBreak/>
+            <w:vAlign w:val="center"/>
+          </w:tcPr>
+          <w:p>
+            <w:pPr>
+              <w:pStyle w:val="TextoTablas"/>
+              <w:rPr>
+                <w:szCs w:val="24"/>
+              </w:rPr>
+            </w:pPr>
+            <w:r>
+              <w:rPr>
+                <w:szCs w:val="24"/>
+              </w:rPr>
               <w:t>Comprender a los demás</w:t>
             </w:r>
           </w:p>
@@ -7378,6 +7641,7 @@
         <w:tc>
           <w:tcPr>
             <w:tcW w:w="5103" w:type="dxa"/>
+            <w:vAlign w:val="center"/>
           </w:tcPr>
           <w:p>
             <w:pPr>
@@ -7503,6 +7767,7 @@
         <w:tc>
           <w:tcPr>
             <w:tcW w:w="4815" w:type="dxa"/>
+            <w:vAlign w:val="center"/>
           </w:tcPr>
           <w:p>
             <w:pPr>
@@ -7522,6 +7787,7 @@
         <w:tc>
           <w:tcPr>
             <w:tcW w:w="5103" w:type="dxa"/>
+            <w:vAlign w:val="center"/>
           </w:tcPr>
           <w:p>
             <w:pPr>
@@ -7608,6 +7874,7 @@
         <w:tc>
           <w:tcPr>
             <w:tcW w:w="4815" w:type="dxa"/>
+            <w:vAlign w:val="center"/>
           </w:tcPr>
           <w:p>
             <w:pPr>
@@ -7627,6 +7894,7 @@
         <w:tc>
           <w:tcPr>
             <w:tcW w:w="5103" w:type="dxa"/>
+            <w:vAlign w:val="center"/>
           </w:tcPr>
           <w:p>
             <w:pPr>
@@ -7701,6 +7969,7 @@
               <w:rPr>
                 <w:szCs w:val="24"/>
               </w:rPr>
+              <w:lastRenderedPageBreak/>
               <w:t>Utilizar adecuadamente los hechos para exponer eficazmente sus opiniones.</w:t>
             </w:r>
           </w:p>
@@ -7714,18 +7983,20 @@
         <w:tc>
           <w:tcPr>
             <w:tcW w:w="4815" w:type="dxa"/>
-          </w:tcPr>
-          <w:p>
-            <w:pPr>
-              <w:pStyle w:val="TextoTablas"/>
-              <w:rPr>
-                <w:szCs w:val="24"/>
-              </w:rPr>
-            </w:pPr>
-            <w:r>
-              <w:rPr>
-                <w:szCs w:val="24"/>
-              </w:rPr>
+            <w:vAlign w:val="center"/>
+          </w:tcPr>
+          <w:p>
+            <w:pPr>
+              <w:pStyle w:val="TextoTablas"/>
+              <w:rPr>
+                <w:szCs w:val="24"/>
+              </w:rPr>
+            </w:pPr>
+            <w:r>
+              <w:rPr>
+                <w:szCs w:val="24"/>
+              </w:rPr>
+              <w:lastRenderedPageBreak/>
               <w:t>Comunicación</w:t>
             </w:r>
           </w:p>
@@ -7733,6 +8004,7 @@
         <w:tc>
           <w:tcPr>
             <w:tcW w:w="5103" w:type="dxa"/>
+            <w:vAlign w:val="center"/>
           </w:tcPr>
           <w:p>
             <w:pPr>
@@ -7819,6 +8091,7 @@
         <w:tc>
           <w:tcPr>
             <w:tcW w:w="4815" w:type="dxa"/>
+            <w:vAlign w:val="center"/>
           </w:tcPr>
           <w:p>
             <w:pPr>
@@ -7838,6 +8111,7 @@
         <w:tc>
           <w:tcPr>
             <w:tcW w:w="5103" w:type="dxa"/>
+            <w:vAlign w:val="center"/>
           </w:tcPr>
           <w:p>
             <w:pPr>
@@ -7874,7 +8148,6 @@
               <w:rPr>
                 <w:szCs w:val="24"/>
               </w:rPr>
-              <w:lastRenderedPageBreak/>
               <w:t>Establecer con facilidad contactos interpersonales.</w:t>
             </w:r>
           </w:p>
@@ -7931,7 +8204,6 @@
           <w:sz w:val="20"/>
           <w:szCs w:val="20"/>
         </w:rPr>
-        <w:lastRenderedPageBreak/>
         <w:t>Nota. Adaptadas de la Guía PMBOK.</w:t>
       </w:r>
     </w:p>
@@ -7958,6 +8230,7 @@
           <w:b/>
           <w:bCs/>
         </w:rPr>
+        <w:lastRenderedPageBreak/>
         <w:t>Plan de juzgamiento:</w:t>
       </w:r>
       <w:r>
@@ -8002,14 +8275,12 @@
         <w:t xml:space="preserve"> se envía el plan de juzgamiento vía correo electrónico a deportistas, entrenadores y partes interesadas.</w:t>
       </w:r>
     </w:p>
-    <w:p/>
     <w:p>
       <w:pPr>
         <w:pStyle w:val="Ttulo2"/>
       </w:pPr>
-      <w:bookmarkStart w:id="5" w:name="_Toc152313101"/>
-      <w:r>
-        <w:lastRenderedPageBreak/>
+      <w:bookmarkStart w:id="5" w:name="_Toc163053070"/>
+      <w:r>
         <w:t>Informe final del evento</w:t>
       </w:r>
       <w:bookmarkEnd w:id="5"/>
@@ -8111,17 +8382,15 @@
         <w:rPr>
           <w:lang w:val="es-419" w:eastAsia="es-CO"/>
         </w:rPr>
-        <w:t>Datos relacionados con el desarrollo y resultados del evento, como personas inscritas, número de mujeres y hombres que corrieron la maratón, tabla de posiciones, entre otra información que describa cómo se desarrolló el evento.</w:t>
-      </w:r>
-    </w:p>
-    <w:p>
-      <w:pPr>
-        <w:pStyle w:val="Prrafodelista"/>
-        <w:ind w:left="1429" w:firstLine="0"/>
-        <w:rPr>
-          <w:lang w:val="es-419" w:eastAsia="es-CO"/>
-        </w:rPr>
-      </w:pPr>
+        <w:t xml:space="preserve">Datos relacionados con el desarrollo y resultados del evento, como personas inscritas, número de mujeres y hombres que corrieron la </w:t>
+      </w:r>
+      <w:r>
+        <w:rPr>
+          <w:lang w:val="es-419" w:eastAsia="es-CO"/>
+        </w:rPr>
+        <w:lastRenderedPageBreak/>
+        <w:t>maratón, tabla de posiciones, entre otra información que describa cómo se desarrolló el evento.</w:t>
+      </w:r>
     </w:p>
     <w:p>
       <w:pPr>
@@ -8194,24 +8463,8 @@
         <w:rPr>
           <w:lang w:val="es-419" w:eastAsia="es-CO"/>
         </w:rPr>
-        <w:t xml:space="preserve">Generalmente desean conocer cada uno de los detalles del evento. En especial, desean conocer el cumplimiento de los objetivos y metas </w:t>
-      </w:r>
-      <w:r>
-        <w:rPr>
-          <w:lang w:val="es-419" w:eastAsia="es-CO"/>
-        </w:rPr>
-        <w:lastRenderedPageBreak/>
-        <w:t>planteadas conforme al tiempo y recursos estimados. Por lo tanto, los resultados de la evaluación del proyecto son de gran interés para los propietarios del evento. Asimismo, desean conocer la percepción y nivel de satisfacción de las partes interesadas del evento.</w:t>
-      </w:r>
-    </w:p>
-    <w:p>
-      <w:pPr>
-        <w:pStyle w:val="Prrafodelista"/>
-        <w:ind w:left="1429" w:firstLine="0"/>
-        <w:rPr>
-          <w:lang w:val="es-419" w:eastAsia="es-CO"/>
-        </w:rPr>
-      </w:pPr>
+        <w:t>Generalmente desean conocer cada uno de los detalles del evento. En especial, desean conocer el cumplimiento de los objetivos y metas planteadas conforme al tiempo y recursos estimados. Por lo tanto, los resultados de la evaluación del proyecto son de gran interés para los propietarios del evento. Asimismo, desean conocer la percepción y nivel de satisfacción de las partes interesadas del evento.</w:t>
+      </w:r>
     </w:p>
     <w:p>
       <w:pPr>
@@ -8290,11 +8543,39 @@
     <w:p>
       <w:pPr>
         <w:pStyle w:val="Prrafodelista"/>
+        <w:numPr>
+          <w:ilvl w:val="0"/>
+          <w:numId w:val="18"/>
+        </w:numPr>
+        <w:rPr>
+          <w:b/>
+          <w:bCs/>
+          <w:lang w:val="es-419" w:eastAsia="es-CO"/>
+        </w:rPr>
+      </w:pPr>
+      <w:r>
+        <w:rPr>
+          <w:b/>
+          <w:bCs/>
+          <w:lang w:val="es-419" w:eastAsia="es-CO"/>
+        </w:rPr>
+        <w:t>Rol en el evento</w:t>
+      </w:r>
+    </w:p>
+    <w:p>
+      <w:pPr>
+        <w:pStyle w:val="Prrafodelista"/>
         <w:ind w:left="1429" w:firstLine="0"/>
         <w:rPr>
           <w:lang w:val="es-419" w:eastAsia="es-CO"/>
         </w:rPr>
       </w:pPr>
+      <w:r>
+        <w:rPr>
+          <w:lang w:val="es-419" w:eastAsia="es-CO"/>
+        </w:rPr>
+        <w:t>Patrocinadores.</w:t>
+      </w:r>
     </w:p>
     <w:p>
       <w:pPr>
@@ -8315,7 +8596,7 @@
           <w:bCs/>
           <w:lang w:val="es-419" w:eastAsia="es-CO"/>
         </w:rPr>
-        <w:t>Rol en el evento</w:t>
+        <w:t>Interés de información</w:t>
       </w:r>
     </w:p>
     <w:p>
@@ -8330,7 +8611,14 @@
         <w:rPr>
           <w:lang w:val="es-419" w:eastAsia="es-CO"/>
         </w:rPr>
-        <w:t>Patrocinadores.</w:t>
+        <w:t xml:space="preserve">Conforme al tipo de patrocinio, lo primero que desean conocer es el éxito e impacto del evento de acuerdo con el tipo de patrocinio e interés con el evento. Puede ser lucro económico, promocionar una marca o fomento deportivo sin ánimo de lucro, la promoción y divulgación de la marca, el </w:t>
+      </w:r>
+      <w:r>
+        <w:rPr>
+          <w:lang w:val="es-419" w:eastAsia="es-CO"/>
+        </w:rPr>
+        <w:lastRenderedPageBreak/>
+        <w:t>interés será especialmente en el manejo de los recursos brindados y el efecto obtenido en el resultado del evento.</w:t>
       </w:r>
     </w:p>
     <w:p>
@@ -8352,7 +8640,7 @@
           <w:bCs/>
           <w:lang w:val="es-419" w:eastAsia="es-CO"/>
         </w:rPr>
-        <w:t>Interés de información</w:t>
+        <w:t>Rol en el evento</w:t>
       </w:r>
     </w:p>
     <w:p>
@@ -8367,17 +8655,8 @@
         <w:rPr>
           <w:lang w:val="es-419" w:eastAsia="es-CO"/>
         </w:rPr>
-        <w:t>Conforme al tipo de patrocinio, lo primero que desean conocer es el éxito e impacto del evento de acuerdo con el tipo de patrocinio e interés con el evento. Puede ser lucro económico, promocionar una marca o fomento deportivo sin ánimo de lucro, la promoción y divulgación de la marca, el interés será especialmente en el manejo de los recursos brindados y el efecto obtenido en el resultado del evento.</w:t>
-      </w:r>
-    </w:p>
-    <w:p>
-      <w:pPr>
-        <w:pStyle w:val="Prrafodelista"/>
-        <w:ind w:left="1429" w:firstLine="0"/>
-        <w:rPr>
-          <w:lang w:val="es-419" w:eastAsia="es-CO"/>
-        </w:rPr>
-      </w:pPr>
+        <w:t>Proveedores.</w:t>
+      </w:r>
     </w:p>
     <w:p>
       <w:pPr>
@@ -8398,7 +8677,7 @@
           <w:bCs/>
           <w:lang w:val="es-419" w:eastAsia="es-CO"/>
         </w:rPr>
-        <w:t>Rol en el evento</w:t>
+        <w:t>Interés de información</w:t>
       </w:r>
     </w:p>
     <w:p>
@@ -8413,7 +8692,123 @@
         <w:rPr>
           <w:lang w:val="es-419" w:eastAsia="es-CO"/>
         </w:rPr>
-        <w:t>Proveedores.</w:t>
+        <w:t>Conforme al producto o servicio prestado, desean conocer cómo el evento beneficia sus intereses, cómo lo podrá ser: exhibición de sus productos y servicios, nuevas oportunidades de negocio, incremento en ventas y en general como el desarrollo y resultado del evento, los beneficiaron y podrán beneficiarse a futuro.</w:t>
+      </w:r>
+    </w:p>
+    <w:p>
+      <w:r>
+        <w:t>Según la parte interesada, la forma de divulgación de la información también cambiará. El nivel de detalle y comunicación formal de un informe escrito presentado a los propietarios del evento es diferente a la información puntual que desean conocer los clientes, usuarios del evento donde en algunos casos prefieren emplear redes sociales y correo electrónico; sin embargo, esto dependerá del tipo de evento, de la cantidad de participantes, del deporte y si este es de tipo recreativo o de alta competencia, entre otros factores que el líder y equipo de trabajo ejecutor del evento deberán identificar.</w:t>
+      </w:r>
+    </w:p>
+    <w:p>
+      <w:r>
+        <w:t>Conforme a lo anterior, existen distintos tipos de informes, unos más generales otros con mayor nivel de detalle y esto dependerá como se mencionaba anteriormente de la parte interesada y de la información requerida. Por lo tanto, se deberá planificar el informe teniendo en cuenta los siguientes aspectos:</w:t>
+      </w:r>
+    </w:p>
+    <w:p>
+      <w:pPr>
+        <w:pStyle w:val="Prrafodelista"/>
+        <w:numPr>
+          <w:ilvl w:val="0"/>
+          <w:numId w:val="19"/>
+        </w:numPr>
+      </w:pPr>
+      <w:r>
+        <w:t>Qué se desea presentar del evento, con qué finalidad y a quién va dirigido.</w:t>
+      </w:r>
+    </w:p>
+    <w:p>
+      <w:pPr>
+        <w:pStyle w:val="Prrafodelista"/>
+        <w:numPr>
+          <w:ilvl w:val="0"/>
+          <w:numId w:val="19"/>
+        </w:numPr>
+      </w:pPr>
+      <w:r>
+        <w:t>Cómo estructurar y organizar la información eficientemente.</w:t>
+      </w:r>
+    </w:p>
+    <w:p>
+      <w:pPr>
+        <w:pStyle w:val="Prrafodelista"/>
+        <w:numPr>
+          <w:ilvl w:val="0"/>
+          <w:numId w:val="19"/>
+        </w:numPr>
+      </w:pPr>
+      <w:r>
+        <w:lastRenderedPageBreak/>
+        <w:t>Proceso de escritura y redacción</w:t>
+      </w:r>
+      <w:r>
+        <w:t>.</w:t>
+      </w:r>
+    </w:p>
+    <w:p>
+      <w:pPr>
+        <w:pStyle w:val="Ttulo1"/>
+        <w:numPr>
+          <w:ilvl w:val="0"/>
+          <w:numId w:val="1"/>
+        </w:numPr>
+      </w:pPr>
+      <w:bookmarkStart w:id="6" w:name="_Toc163053071"/>
+      <w:r>
+        <w:t>Acciones de mejora</w:t>
+      </w:r>
+      <w:r>
+        <w:t xml:space="preserve"> del evento</w:t>
+      </w:r>
+      <w:bookmarkEnd w:id="6"/>
+    </w:p>
+    <w:p>
+      <w:pPr>
+        <w:rPr>
+          <w:lang w:val="es-419" w:eastAsia="es-CO"/>
+        </w:rPr>
+      </w:pPr>
+      <w:r>
+        <w:rPr>
+          <w:lang w:val="es-419" w:eastAsia="es-CO"/>
+        </w:rPr>
+        <w:t>Los eventos considerados como un proyecto son temporales, tienen un inicio y un final, su éxito se basa en la satisfacción de sus clientes - usuarios, deberá identificar continuamente los aspectos a mejorar y establecer acciones para lograrlo en un próximo evento a desarrollar. En el sector del deporte cada vez se realizan más eventos, que generalmente involucran una gran cantidad de personas, esta amplia oferta de eventos deportivos hace que los usuarios - clientes demanden mayores niveles de calidad en los servicios ofertados. Además de esto, los eventos deportivos al ser masivos, deben cumplir con múltiples requerimientos normativos y legales.</w:t>
+      </w:r>
+    </w:p>
+    <w:p>
+      <w:pPr>
+        <w:rPr>
+          <w:lang w:val="es-419" w:eastAsia="es-CO"/>
+        </w:rPr>
+      </w:pPr>
+      <w:r>
+        <w:rPr>
+          <w:lang w:val="es-419" w:eastAsia="es-CO"/>
+        </w:rPr>
+        <w:t>Es por lo anterior que los eventos deberán ser ejecutados con altos parámetros de calidad y ser susceptibles a la mejora continua para poder dar respuesta a las necesidades de los clientes y satisfacer sus necesidades, que cada vez son más especializadas.</w:t>
+      </w:r>
+    </w:p>
+    <w:p>
+      <w:pPr>
+        <w:pStyle w:val="Ttulo2"/>
+      </w:pPr>
+      <w:bookmarkStart w:id="7" w:name="_Toc163053072"/>
+      <w:r>
+        <w:t>Identificar las necesidades de mejora</w:t>
+      </w:r>
+      <w:bookmarkEnd w:id="7"/>
+    </w:p>
+    <w:p>
+      <w:pPr>
+        <w:rPr>
+          <w:lang w:val="es-419" w:eastAsia="es-CO"/>
+        </w:rPr>
+      </w:pPr>
+      <w:r>
+        <w:rPr>
+          <w:lang w:val="es-419" w:eastAsia="es-CO"/>
+        </w:rPr>
+        <w:t>Posterior a la evaluación del evento se identifican cuáles fueron los aspectos a mejorar. Para esta identificación se deberán tener en cuenta los siguientes casos:</w:t>
       </w:r>
     </w:p>
     <w:p>
@@ -8424,169 +8819,14 @@
           <w:numId w:val="18"/>
         </w:numPr>
         <w:rPr>
-          <w:b/>
-          <w:bCs/>
-          <w:lang w:val="es-419" w:eastAsia="es-CO"/>
-        </w:rPr>
-      </w:pPr>
-      <w:r>
-        <w:rPr>
-          <w:b/>
-          <w:bCs/>
-          <w:lang w:val="es-419" w:eastAsia="es-CO"/>
-        </w:rPr>
-        <w:t>Interés de información</w:t>
-      </w:r>
-    </w:p>
-    <w:p>
-      <w:pPr>
-        <w:pStyle w:val="Prrafodelista"/>
-        <w:ind w:left="1429" w:firstLine="0"/>
-        <w:rPr>
-          <w:lang w:val="es-419" w:eastAsia="es-CO"/>
-        </w:rPr>
-      </w:pPr>
-      <w:r>
-        <w:rPr>
-          <w:lang w:val="es-419" w:eastAsia="es-CO"/>
-        </w:rPr>
-        <w:lastRenderedPageBreak/>
-        <w:t>Conforme al producto o servicio prestado, desean conocer cómo el evento beneficia sus intereses, cómo lo podrá ser: exhibición de sus productos y servicios, nuevas oportunidades de negocio, incremento en ventas y en general como el desarrollo y resultado del evento, los beneficiaron y podrán beneficiarse a futuro.</w:t>
-      </w:r>
-    </w:p>
-    <w:p>
-      <w:r>
-        <w:t>Según la parte interesada, la forma de divulgación de la información también cambiará. El nivel de detalle y comunicación formal de un informe escrito presentado a los propietarios del evento es diferente a la información puntual que desean conocer los clientes, usuarios del evento donde en algunos casos prefieren emplear redes sociales y correo electrónico; sin embargo, esto dependerá del tipo de evento, de la cantidad de participantes, del deporte y si este es de tipo recreativo o de alta competencia, entre otros factores que el líder y equipo de trabajo ejecutor del evento deberán identificar.</w:t>
-      </w:r>
-    </w:p>
-    <w:p>
-      <w:r>
-        <w:t>Conforme a lo anterior, existen distintos tipos de informes, unos más generales otros con mayor nivel de detalle y esto dependerá como se mencionaba anteriormente de la parte interesada y de la información requerida. Por lo tanto, se deberá planificar el informe teniendo en cuenta los siguientes aspectos:</w:t>
-      </w:r>
-    </w:p>
-    <w:p>
-      <w:pPr>
-        <w:pStyle w:val="Prrafodelista"/>
-        <w:numPr>
-          <w:ilvl w:val="0"/>
-          <w:numId w:val="19"/>
-        </w:numPr>
-      </w:pPr>
-      <w:r>
-        <w:t>Qué se desea presentar del evento, con qué finalidad y a quién va dirigido.</w:t>
-      </w:r>
-    </w:p>
-    <w:p>
-      <w:pPr>
-        <w:pStyle w:val="Prrafodelista"/>
-        <w:numPr>
-          <w:ilvl w:val="0"/>
-          <w:numId w:val="19"/>
-        </w:numPr>
-      </w:pPr>
-      <w:r>
-        <w:t>Cómo estructurar y organizar la información eficientemente.</w:t>
-      </w:r>
-    </w:p>
-    <w:p>
-      <w:pPr>
-        <w:pStyle w:val="Prrafodelista"/>
-        <w:numPr>
-          <w:ilvl w:val="0"/>
-          <w:numId w:val="19"/>
-        </w:numPr>
-      </w:pPr>
-      <w:r>
-        <w:t>Proceso de escritura y redacción</w:t>
-      </w:r>
-      <w:r>
-        <w:t>.</w:t>
-      </w:r>
-    </w:p>
-    <w:p>
-      <w:pPr>
-        <w:pStyle w:val="Prrafodelista"/>
-        <w:ind w:left="1429" w:firstLine="0"/>
-      </w:pPr>
-    </w:p>
-    <w:p>
-      <w:pPr>
-        <w:ind w:firstLine="0"/>
-      </w:pPr>
-    </w:p>
-    <w:p/>
-    <w:p>
-      <w:pPr>
-        <w:pStyle w:val="Ttulo1"/>
-        <w:numPr>
-          <w:ilvl w:val="0"/>
-          <w:numId w:val="1"/>
-        </w:numPr>
-      </w:pPr>
-      <w:bookmarkStart w:id="6" w:name="_Toc152313102"/>
-      <w:r>
-        <w:lastRenderedPageBreak/>
-        <w:t>Acciones de mejora</w:t>
-      </w:r>
-      <w:r>
-        <w:t xml:space="preserve"> del evento</w:t>
-      </w:r>
-      <w:bookmarkEnd w:id="6"/>
-    </w:p>
-    <w:p>
-      <w:pPr>
-        <w:rPr>
-          <w:lang w:val="es-419" w:eastAsia="es-CO"/>
-        </w:rPr>
-      </w:pPr>
-      <w:r>
-        <w:rPr>
-          <w:lang w:val="es-419" w:eastAsia="es-CO"/>
-        </w:rPr>
-        <w:t>Los eventos considerados como un proyecto son temporales, tienen un inicio y un final, su éxito se basa en la satisfacción de sus clientes - usuarios, deberá identificar continuamente los aspectos a mejorar y establecer acciones para lograrlo en un próximo evento a desarrollar. En el sector del deporte cada vez se realizan más eventos, que generalmente involucran una gran cantidad de personas, esta amplia oferta de eventos deportivos hace que los usuarios - clientes demanden mayores niveles de calidad en los servicios ofertados. Además de esto, los eventos deportivos al ser masivos, deben cumplir con múltiples requerimientos normativos y legales.</w:t>
-      </w:r>
-    </w:p>
-    <w:p>
-      <w:pPr>
-        <w:rPr>
-          <w:lang w:val="es-419" w:eastAsia="es-CO"/>
-        </w:rPr>
-      </w:pPr>
-      <w:r>
-        <w:rPr>
-          <w:lang w:val="es-419" w:eastAsia="es-CO"/>
-        </w:rPr>
-        <w:t>Es por lo anterior que los eventos deberán ser ejecutados con altos parámetros de calidad y ser susceptibles a la mejora continua para poder dar respuesta a las necesidades de los clientes y satisfacer sus necesidades, que cada vez son más especializadas.</w:t>
-      </w:r>
-    </w:p>
-    <w:p>
-      <w:pPr>
-        <w:rPr>
-          <w:lang w:val="es-419" w:eastAsia="es-CO"/>
-        </w:rPr>
-      </w:pPr>
-    </w:p>
-    <w:p>
-      <w:pPr>
-        <w:pStyle w:val="Ttulo2"/>
-      </w:pPr>
-      <w:bookmarkStart w:id="7" w:name="_Toc152313103"/>
-      <w:r>
-        <w:t>Identificar las necesidades de mejora</w:t>
-      </w:r>
-      <w:bookmarkEnd w:id="7"/>
-    </w:p>
-    <w:p>
-      <w:pPr>
-        <w:rPr>
-          <w:lang w:val="es-419" w:eastAsia="es-CO"/>
-        </w:rPr>
-      </w:pPr>
-      <w:r>
-        <w:rPr>
-          <w:lang w:val="es-419" w:eastAsia="es-CO"/>
-        </w:rPr>
-        <w:t>Posterior a la evaluación del evento se identifican cuáles fueron los aspectos a mejorar. Para esta identificación se deberán tener en cuenta los siguientes casos:</w:t>
+          <w:lang w:val="es-419" w:eastAsia="es-CO"/>
+        </w:rPr>
+      </w:pPr>
+      <w:r>
+        <w:rPr>
+          <w:lang w:val="es-419" w:eastAsia="es-CO"/>
+        </w:rPr>
+        <w:t>Objetivos no alcanzados.</w:t>
       </w:r>
     </w:p>
     <w:p>
@@ -8604,7 +8844,7 @@
         <w:rPr>
           <w:lang w:val="es-419" w:eastAsia="es-CO"/>
         </w:rPr>
-        <w:t>Objetivos no alcanzados.</w:t>
+        <w:t>Objetivos alcanzados, pero no en el tiempo y con los recursos presupuestados.</w:t>
       </w:r>
     </w:p>
     <w:p>
@@ -8622,7 +8862,7 @@
         <w:rPr>
           <w:lang w:val="es-419" w:eastAsia="es-CO"/>
         </w:rPr>
-        <w:t>Objetivos alcanzados, pero no en el tiempo y con los recursos presupuestados.</w:t>
+        <w:t>Superar los límites del alcance del proyecto.</w:t>
       </w:r>
     </w:p>
     <w:p>
@@ -8640,7 +8880,7 @@
         <w:rPr>
           <w:lang w:val="es-419" w:eastAsia="es-CO"/>
         </w:rPr>
-        <w:t>Superar los límites del alcance del proyecto.</w:t>
+        <w:t>Aspectos donde no se satisface las necesidades e intereses de los clientes u otra parte interesada.</w:t>
       </w:r>
     </w:p>
     <w:p>
@@ -8658,7 +8898,8 @@
         <w:rPr>
           <w:lang w:val="es-419" w:eastAsia="es-CO"/>
         </w:rPr>
-        <w:t>Aspectos donde no se satisface las necesidades e intereses de los clientes u otra parte interesada.</w:t>
+        <w:lastRenderedPageBreak/>
+        <w:t>Desempeño por mejorar en procesos, áreas, equipos de trabajo.</w:t>
       </w:r>
     </w:p>
     <w:p>
@@ -8676,25 +8917,6 @@
         <w:rPr>
           <w:lang w:val="es-419" w:eastAsia="es-CO"/>
         </w:rPr>
-        <w:lastRenderedPageBreak/>
-        <w:t>Desempeño por mejorar en procesos, áreas, equipos de trabajo.</w:t>
-      </w:r>
-    </w:p>
-    <w:p>
-      <w:pPr>
-        <w:pStyle w:val="Prrafodelista"/>
-        <w:numPr>
-          <w:ilvl w:val="0"/>
-          <w:numId w:val="18"/>
-        </w:numPr>
-        <w:rPr>
-          <w:lang w:val="es-419" w:eastAsia="es-CO"/>
-        </w:rPr>
-      </w:pPr>
-      <w:r>
-        <w:rPr>
-          <w:lang w:val="es-419" w:eastAsia="es-CO"/>
-        </w:rPr>
         <w:t>Servicios o productos que no cumplieron los parámetros de seguridad planteados.</w:t>
       </w:r>
     </w:p>
@@ -8715,7 +8937,7 @@
       <w:pPr>
         <w:pStyle w:val="Ttulo2"/>
       </w:pPr>
-      <w:bookmarkStart w:id="8" w:name="_Toc152313104"/>
+      <w:bookmarkStart w:id="8" w:name="_Toc163053073"/>
       <w:r>
         <w:t>Detectar las principales causas del problema</w:t>
       </w:r>
@@ -8931,12 +9153,11 @@
         <w:t xml:space="preserve"> anterior, son múltiples las causas generadoras de un problema u acción susceptible a mejorar. En este caso se refleja cómo factores de índole personal, laboral, organizacional pueden incidir en un deficiente servicio al cliente, según esto, la organización responsable del evento deberá tomar acciones para que este caso no se vuelva a presentar y deberá establecer políticas, manuales, procedimientos, capacitaciones y entre otras acciones que contribuyan a mejorar en este caso el servicio al cliente.</w:t>
       </w:r>
     </w:p>
-    <w:p/>
     <w:p>
       <w:pPr>
         <w:pStyle w:val="Ttulo2"/>
       </w:pPr>
-      <w:bookmarkStart w:id="9" w:name="_Toc152313105"/>
+      <w:bookmarkStart w:id="9" w:name="_Toc163053074"/>
       <w:r>
         <w:t>Definir objetivos de mejora</w:t>
       </w:r>
@@ -9060,7 +9281,6 @@
         <w:rPr>
           <w:lang w:val="es-419" w:eastAsia="es-CO"/>
         </w:rPr>
-        <w:lastRenderedPageBreak/>
         <w:t>Tarea de alta presión y concentración.</w:t>
       </w:r>
     </w:p>
@@ -9079,6 +9299,7 @@
         <w:rPr>
           <w:lang w:val="es-419" w:eastAsia="es-CO"/>
         </w:rPr>
+        <w:lastRenderedPageBreak/>
         <w:t>Supervisión estricta.</w:t>
       </w:r>
     </w:p>
@@ -9118,12 +9339,11 @@
         <w:t>Falta de experiencia laboral en tareas similares.</w:t>
       </w:r>
     </w:p>
-    <w:p/>
     <w:p>
       <w:pPr>
         <w:pStyle w:val="Ttulo2"/>
       </w:pPr>
-      <w:bookmarkStart w:id="10" w:name="_Toc152313106"/>
+      <w:bookmarkStart w:id="10" w:name="_Toc163053075"/>
       <w:r>
         <w:t>Seleccionar las acciones de mejora</w:t>
       </w:r>
@@ -9182,13 +9402,7 @@
         <w:rPr>
           <w:lang w:val="es-419" w:eastAsia="es-CO"/>
         </w:rPr>
-        <w:t>d</w:t>
-      </w:r>
-      <w:r>
-        <w:rPr>
-          <w:lang w:val="es-419" w:eastAsia="es-CO"/>
-        </w:rPr>
-        <w:t>eficiente servicio al cliente de los operadores del servicio.</w:t>
+        <w:t>deficiente servicio al cliente de los operadores del servicio.</w:t>
       </w:r>
     </w:p>
     <w:p>
@@ -9329,15 +9543,6 @@
     <w:p>
       <w:pPr>
         <w:pStyle w:val="Prrafodelista"/>
-        <w:ind w:left="1429" w:firstLine="0"/>
-        <w:rPr>
-          <w:lang w:val="es-419" w:eastAsia="es-CO"/>
-        </w:rPr>
-      </w:pPr>
-    </w:p>
-    <w:p>
-      <w:pPr>
-        <w:pStyle w:val="Prrafodelista"/>
         <w:numPr>
           <w:ilvl w:val="0"/>
           <w:numId w:val="22"/>
@@ -9369,7 +9574,6 @@
         <w:rPr>
           <w:lang w:val="es-419" w:eastAsia="es-CO"/>
         </w:rPr>
-        <w:lastRenderedPageBreak/>
         <w:t>Inexistente capacitación en servicio al cliente y desempeño eficiente de su servicio.</w:t>
       </w:r>
     </w:p>
@@ -9426,6 +9630,7 @@
         <w:rPr>
           <w:lang w:val="es-419" w:eastAsia="es-CO"/>
         </w:rPr>
+        <w:lastRenderedPageBreak/>
         <w:t>Implementar plan de capacitación.</w:t>
       </w:r>
     </w:p>
@@ -9484,7 +9689,7 @@
       <w:pPr>
         <w:pStyle w:val="Ttulo2"/>
       </w:pPr>
-      <w:bookmarkStart w:id="11" w:name="_Toc152313107"/>
+      <w:bookmarkStart w:id="11" w:name="_Toc163053076"/>
       <w:r>
         <w:t>Planificación y control de las acciones de mejora</w:t>
       </w:r>
@@ -9501,6 +9706,102 @@
           <w:lang w:val="es-419" w:eastAsia="es-CO"/>
         </w:rPr>
         <w:t>Para realizar la planificación se debe documentar el plan de acción, listando cada una de las acciones de mejora seleccionadas y asignando los tiempos, responsables, responsabilidades y recursos destinados para el cumplimiento de los objetivos de mejora. A continuación, su secuencia:</w:t>
+      </w:r>
+    </w:p>
+    <w:p>
+      <w:pPr>
+        <w:rPr>
+          <w:lang w:val="es-419" w:eastAsia="es-CO"/>
+        </w:rPr>
+      </w:pPr>
+    </w:p>
+    <w:p>
+      <w:pPr>
+        <w:pStyle w:val="Figura"/>
+        <w:rPr>
+          <w:lang w:val="es-419"/>
+        </w:rPr>
+      </w:pPr>
+      <w:r>
+        <w:rPr>
+          <w:lang w:val="es-419"/>
+        </w:rPr>
+        <w:t>Plan de acción</w:t>
+      </w:r>
+    </w:p>
+    <w:p>
+      <w:pPr>
+        <w:rPr>
+          <w:lang w:val="es-419" w:eastAsia="es-CO"/>
+        </w:rPr>
+      </w:pPr>
+      <w:r>
+        <w:rPr>
+          <w:noProof/>
+        </w:rPr>
+        <w:drawing>
+          <wp:inline distT="0" distB="0" distL="0" distR="0" wp14:anchorId="36CE1325" wp14:editId="749F8522">
+            <wp:extent cx="5437052" cy="1495864"/>
+            <wp:effectExtent l="0" t="0" r="0" b="9525"/>
+            <wp:docPr id="7" name="Imagen 7" descr="En la Figura 2, se presentan las acciones que deben documentarse para implementar un plan de acción, incluyendo objetivos, acciones de mejora, orden lógico, responsabilidades y control de cumplimiento."/>
+            <wp:cNvGraphicFramePr>
+              <a:graphicFrameLocks xmlns:a="http://schemas.openxmlformats.org/drawingml/2006/main" noChangeAspect="1"/>
+            </wp:cNvGraphicFramePr>
+            <a:graphic xmlns:a="http://schemas.openxmlformats.org/drawingml/2006/main">
+              <a:graphicData uri="http://schemas.openxmlformats.org/drawingml/2006/picture">
+                <pic:pic xmlns:pic="http://schemas.openxmlformats.org/drawingml/2006/picture">
+                  <pic:nvPicPr>
+                    <pic:cNvPr id="0" name="Picture 13" descr="En la Figura 2, se presentan las acciones que deben documentarse para implementar un plan de acción, incluyendo objetivos, acciones de mejora, orden lógico, responsabilidades y control de cumplimiento."/>
+                    <pic:cNvPicPr>
+                      <a:picLocks noChangeAspect="1" noChangeArrowheads="1"/>
+                    </pic:cNvPicPr>
+                  </pic:nvPicPr>
+                  <pic:blipFill>
+                    <a:blip r:embed="rId16" cstate="print">
+                      <a:extLst>
+                        <a:ext uri="{28A0092B-C50C-407E-A947-70E740481C1C}">
+                          <a14:useLocalDpi xmlns:a14="http://schemas.microsoft.com/office/drawing/2010/main" val="0"/>
+                        </a:ext>
+                      </a:extLst>
+                    </a:blip>
+                    <a:srcRect/>
+                    <a:stretch>
+                      <a:fillRect/>
+                    </a:stretch>
+                  </pic:blipFill>
+                  <pic:spPr bwMode="auto">
+                    <a:xfrm>
+                      <a:off x="0" y="0"/>
+                      <a:ext cx="5470752" cy="1505136"/>
+                    </a:xfrm>
+                    <a:prstGeom prst="rect">
+                      <a:avLst/>
+                    </a:prstGeom>
+                    <a:noFill/>
+                    <a:ln>
+                      <a:noFill/>
+                    </a:ln>
+                  </pic:spPr>
+                </pic:pic>
+              </a:graphicData>
+            </a:graphic>
+          </wp:inline>
+        </w:drawing>
+      </w:r>
+    </w:p>
+    <w:p>
+      <w:pPr>
+        <w:rPr>
+          <w:b/>
+          <w:lang w:val="es-419" w:eastAsia="es-CO"/>
+        </w:rPr>
+      </w:pPr>
+      <w:r>
+        <w:rPr>
+          <w:b/>
+          <w:lang w:val="es-419" w:eastAsia="es-CO"/>
+        </w:rPr>
+        <w:t>Plan de acción:</w:t>
       </w:r>
     </w:p>
     <w:p>
@@ -9554,6 +9855,7 @@
         <w:rPr>
           <w:lang w:val="es-419" w:eastAsia="es-CO"/>
         </w:rPr>
+        <w:lastRenderedPageBreak/>
         <w:t>Establecer un orden lógico teniendo en cuenta las actividades sucesoras y dependientes.</w:t>
       </w:r>
     </w:p>
@@ -9624,7 +9926,7 @@
       <w:pPr>
         <w:pStyle w:val="Titulosgenerales"/>
       </w:pPr>
-      <w:bookmarkStart w:id="12" w:name="_Toc152313108"/>
+      <w:bookmarkStart w:id="12" w:name="_Toc163053077"/>
       <w:r>
         <w:lastRenderedPageBreak/>
         <w:t>Síntesis</w:t>
@@ -9644,7 +9946,25 @@
         <w:rPr>
           <w:lang w:val="es-419" w:eastAsia="es-CO"/>
         </w:rPr>
-        <w:t>En resumen, la mejora en eventos implica una evaluación y acciones correctivas con metas claras. Se evalúa el desempeño, se identifican áreas de mejora, y se planifican y controlan acciones. Se documenta en un informe final. Un mapa conceptual visualiza este proceso.</w:t>
+        <w:t xml:space="preserve">En resumen, la mejora en eventos implica una evaluación y acciones correctivas con metas claras. Se evalúa el desempeño, se identifican áreas de mejora, y se planifican y controlan acciones. Se documenta en un informe final. </w:t>
+      </w:r>
+      <w:r>
+        <w:rPr>
+          <w:lang w:val="es-419" w:eastAsia="es-CO"/>
+        </w:rPr>
+        <w:t xml:space="preserve">A </w:t>
+      </w:r>
+      <w:r>
+        <w:rPr>
+          <w:lang w:val="es-419" w:eastAsia="es-CO"/>
+        </w:rPr>
+        <w:t>continuación</w:t>
+      </w:r>
+      <w:r>
+        <w:rPr>
+          <w:lang w:val="es-419" w:eastAsia="es-CO"/>
+        </w:rPr>
+        <w:t xml:space="preserve"> el mapa conceptual describe este proceso.</w:t>
       </w:r>
     </w:p>
     <w:p>
@@ -9655,6 +9975,7 @@
           <w:lang w:val="es-419" w:eastAsia="es-CO"/>
         </w:rPr>
       </w:pPr>
+      <w:bookmarkStart w:id="13" w:name="_GoBack"/>
       <w:r>
         <w:rPr>
           <w:noProof/>
@@ -9675,7 +9996,7 @@
                     <pic:cNvPicPr/>
                   </pic:nvPicPr>
                   <pic:blipFill>
-                    <a:blip r:embed="rId14"/>
+                    <a:blip r:embed="rId17"/>
                     <a:stretch>
                       <a:fillRect/>
                     </a:stretch>
@@ -9695,17 +10016,18 @@
           </wp:inline>
         </w:drawing>
       </w:r>
+      <w:bookmarkEnd w:id="13"/>
     </w:p>
     <w:p>
       <w:pPr>
         <w:pStyle w:val="Titulosgenerales"/>
       </w:pPr>
-      <w:bookmarkStart w:id="13" w:name="_Toc152313109"/>
+      <w:bookmarkStart w:id="14" w:name="_Toc163053078"/>
       <w:r>
         <w:lastRenderedPageBreak/>
         <w:t>Material complementario</w:t>
       </w:r>
-      <w:bookmarkEnd w:id="13"/>
+      <w:bookmarkEnd w:id="14"/>
     </w:p>
     <w:tbl>
       <w:tblPr>
@@ -9872,7 +10194,7 @@
             <w:pPr>
               <w:pStyle w:val="TextoTablas"/>
             </w:pPr>
-            <w:hyperlink r:id="rId15" w:history="1">
+            <w:hyperlink r:id="rId18" w:history="1">
               <w:r>
                 <w:rPr>
                   <w:rStyle w:val="Hipervnculo"/>
@@ -9919,12 +10241,12 @@
       <w:pPr>
         <w:pStyle w:val="Titulosgenerales"/>
       </w:pPr>
-      <w:bookmarkStart w:id="14" w:name="_Toc152313110"/>
+      <w:bookmarkStart w:id="15" w:name="_Toc163053079"/>
       <w:r>
         <w:lastRenderedPageBreak/>
         <w:t>Glosario</w:t>
       </w:r>
-      <w:bookmarkEnd w:id="14"/>
+      <w:bookmarkEnd w:id="15"/>
     </w:p>
     <w:p>
       <w:r>
@@ -9971,12 +10293,12 @@
       <w:pPr>
         <w:pStyle w:val="Titulosgenerales"/>
       </w:pPr>
-      <w:bookmarkStart w:id="15" w:name="_Toc152313111"/>
+      <w:bookmarkStart w:id="16" w:name="_Toc163053080"/>
       <w:r>
         <w:lastRenderedPageBreak/>
         <w:t>Referencias bibliográficas</w:t>
       </w:r>
-      <w:bookmarkEnd w:id="15"/>
+      <w:bookmarkEnd w:id="16"/>
       <w:r>
         <w:t xml:space="preserve"> </w:t>
       </w:r>
@@ -11481,7 +11803,7 @@
                 <w:sz w:val="28"/>
                 <w:szCs w:val="28"/>
               </w:rPr>
-              <w:t>Daniel Ricardo Mutis Gómez</w:t>
+              <w:t>Jorge Eduardo Rueda Peña</w:t>
             </w:r>
           </w:p>
         </w:tc>
@@ -11525,7 +11847,7 @@
                 <w:sz w:val="28"/>
                 <w:szCs w:val="28"/>
               </w:rPr>
-              <w:t>Regional Santander - Centro Industrial del Diseño y la Manufactura</w:t>
+              <w:t>Centro de Comercio y Servicios - Regional Tolima</w:t>
             </w:r>
           </w:p>
         </w:tc>
@@ -11552,8 +11874,8 @@
       </w:pPr>
     </w:p>
     <w:sectPr>
-      <w:headerReference w:type="default" r:id="rId16"/>
-      <w:footerReference w:type="default" r:id="rId17"/>
+      <w:headerReference w:type="default" r:id="rId19"/>
+      <w:footerReference w:type="default" r:id="rId20"/>
       <w:pgSz w:w="12240" w:h="15840"/>
       <w:pgMar w:top="1701" w:right="1134" w:bottom="1134" w:left="1134" w:header="709" w:footer="737" w:gutter="0"/>
       <w:pgNumType w:start="1"/>
@@ -11565,7 +11887,7 @@
 </file>
 
 <file path=word/endnotes.xml><?xml version="1.0" encoding="utf-8"?>
-<w:endnotes xmlns:wpc="http://schemas.microsoft.com/office/word/2010/wordprocessingCanvas" xmlns:cx="http://schemas.microsoft.com/office/drawing/2014/chartex" xmlns:cx1="http://schemas.microsoft.com/office/drawing/2015/9/8/chartex" xmlns:cx2="http://schemas.microsoft.com/office/drawing/2015/10/21/chartex" xmlns:cx3="http://schemas.microsoft.com/office/drawing/2016/5/9/chartex" xmlns:cx4="http://schemas.microsoft.com/office/drawing/2016/5/10/chartex" xmlns:cx5="http://schemas.microsoft.com/office/drawing/2016/5/11/chartex" xmlns:cx6="http://schemas.microsoft.com/office/drawing/2016/5/12/chartex" xmlns:cx7="http://schemas.microsoft.com/office/drawing/2016/5/13/chartex" xmlns:cx8="http://schemas.microsoft.com/office/drawing/2016/5/14/chartex" xmlns:mc="http://schemas.openxmlformats.org/markup-compatibility/2006" xmlns:aink="http://schemas.microsoft.com/office/drawing/2016/ink" xmlns:am3d="http://schemas.microsoft.com/office/drawing/2017/model3d" xmlns:o="urn:schemas-microsoft-com:office:office" xmlns:oel="http://schemas.microsoft.com/office/2019/extlst" xmlns:r="http://schemas.openxmlformats.org/officeDocument/2006/relationships" xmlns:m="http://schemas.openxmlformats.org/officeDocument/2006/math" xmlns:v="urn:schemas-microsoft-com:vml" xmlns:wp14="http://schemas.microsoft.com/office/word/2010/wordprocessingDrawing" xmlns:wp="http://schemas.openxmlformats.org/drawingml/2006/wordprocessingDrawing" xmlns:w10="urn:schemas-microsoft-com:office:word" xmlns:w="http://schemas.openxmlformats.org/wordprocessingml/2006/main" xmlns:w14="http://schemas.microsoft.com/office/word/2010/wordml" xmlns:w15="http://schemas.microsoft.com/office/word/2012/wordml" xmlns:w16cex="http://schemas.microsoft.com/office/word/2018/wordml/cex" xmlns:w16cid="http://schemas.microsoft.com/office/word/2016/wordml/cid" xmlns:w16="http://schemas.microsoft.com/office/word/2018/wordml" xmlns:w16sdtdh="http://schemas.microsoft.com/office/word/2020/wordml/sdtdatahash" xmlns:w16se="http://schemas.microsoft.com/office/word/2015/wordml/symex" xmlns:wpg="http://schemas.microsoft.com/office/word/2010/wordprocessingGroup" xmlns:wpi="http://schemas.microsoft.com/office/word/2010/wordprocessingInk" xmlns:wne="http://schemas.microsoft.com/office/word/2006/wordml" xmlns:wps="http://schemas.microsoft.com/office/word/2010/wordprocessingShape" mc:Ignorable="w14 w15 w16se w16cid w16 w16cex w16sdtdh wp14">
+<w:endnotes xmlns:wpc="http://schemas.microsoft.com/office/word/2010/wordprocessingCanvas" xmlns:cx="http://schemas.microsoft.com/office/drawing/2014/chartex" xmlns:cx1="http://schemas.microsoft.com/office/drawing/2015/9/8/chartex" xmlns:cx2="http://schemas.microsoft.com/office/drawing/2015/10/21/chartex" xmlns:cx3="http://schemas.microsoft.com/office/drawing/2016/5/9/chartex" xmlns:cx4="http://schemas.microsoft.com/office/drawing/2016/5/10/chartex" xmlns:cx5="http://schemas.microsoft.com/office/drawing/2016/5/11/chartex" xmlns:cx6="http://schemas.microsoft.com/office/drawing/2016/5/12/chartex" xmlns:cx7="http://schemas.microsoft.com/office/drawing/2016/5/13/chartex" xmlns:cx8="http://schemas.microsoft.com/office/drawing/2016/5/14/chartex" xmlns:mc="http://schemas.openxmlformats.org/markup-compatibility/2006" xmlns:aink="http://schemas.microsoft.com/office/drawing/2016/ink" xmlns:am3d="http://schemas.microsoft.com/office/drawing/2017/model3d" xmlns:o="urn:schemas-microsoft-com:office:office" xmlns:r="http://schemas.openxmlformats.org/officeDocument/2006/relationships" xmlns:m="http://schemas.openxmlformats.org/officeDocument/2006/math" xmlns:v="urn:schemas-microsoft-com:vml" xmlns:wp14="http://schemas.microsoft.com/office/word/2010/wordprocessingDrawing" xmlns:wp="http://schemas.openxmlformats.org/drawingml/2006/wordprocessingDrawing" xmlns:w10="urn:schemas-microsoft-com:office:word" xmlns:w="http://schemas.openxmlformats.org/wordprocessingml/2006/main" xmlns:w14="http://schemas.microsoft.com/office/word/2010/wordml" xmlns:w15="http://schemas.microsoft.com/office/word/2012/wordml" xmlns:w16cid="http://schemas.microsoft.com/office/word/2016/wordml/cid" xmlns:w16se="http://schemas.microsoft.com/office/word/2015/wordml/symex" xmlns:wpg="http://schemas.microsoft.com/office/word/2010/wordprocessingGroup" xmlns:wpi="http://schemas.microsoft.com/office/word/2010/wordprocessingInk" xmlns:wne="http://schemas.microsoft.com/office/word/2006/wordml" xmlns:wps="http://schemas.microsoft.com/office/word/2010/wordprocessingShape" mc:Ignorable="w14 w15 w16se w16cid wp14">
   <w:endnote w:type="separator" w:id="-1">
     <w:p>
       <w:pPr>
@@ -11590,7 +11912,7 @@
 </file>
 
 <file path=word/footer1.xml><?xml version="1.0" encoding="utf-8"?>
-<w:ftr xmlns:wpc="http://schemas.microsoft.com/office/word/2010/wordprocessingCanvas" xmlns:cx="http://schemas.microsoft.com/office/drawing/2014/chartex" xmlns:cx1="http://schemas.microsoft.com/office/drawing/2015/9/8/chartex" xmlns:cx2="http://schemas.microsoft.com/office/drawing/2015/10/21/chartex" xmlns:cx3="http://schemas.microsoft.com/office/drawing/2016/5/9/chartex" xmlns:cx4="http://schemas.microsoft.com/office/drawing/2016/5/10/chartex" xmlns:cx5="http://schemas.microsoft.com/office/drawing/2016/5/11/chartex" xmlns:cx6="http://schemas.microsoft.com/office/drawing/2016/5/12/chartex" xmlns:cx7="http://schemas.microsoft.com/office/drawing/2016/5/13/chartex" xmlns:cx8="http://schemas.microsoft.com/office/drawing/2016/5/14/chartex" xmlns:mc="http://schemas.openxmlformats.org/markup-compatibility/2006" xmlns:aink="http://schemas.microsoft.com/office/drawing/2016/ink" xmlns:am3d="http://schemas.microsoft.com/office/drawing/2017/model3d" xmlns:o="urn:schemas-microsoft-com:office:office" xmlns:oel="http://schemas.microsoft.com/office/2019/extlst" xmlns:r="http://schemas.openxmlformats.org/officeDocument/2006/relationships" xmlns:m="http://schemas.openxmlformats.org/officeDocument/2006/math" xmlns:v="urn:schemas-microsoft-com:vml" xmlns:wp14="http://schemas.microsoft.com/office/word/2010/wordprocessingDrawing" xmlns:wp="http://schemas.openxmlformats.org/drawingml/2006/wordprocessingDrawing" xmlns:w10="urn:schemas-microsoft-com:office:word" xmlns:w="http://schemas.openxmlformats.org/wordprocessingml/2006/main" xmlns:w14="http://schemas.microsoft.com/office/word/2010/wordml" xmlns:w15="http://schemas.microsoft.com/office/word/2012/wordml" xmlns:w16cex="http://schemas.microsoft.com/office/word/2018/wordml/cex" xmlns:w16cid="http://schemas.microsoft.com/office/word/2016/wordml/cid" xmlns:w16="http://schemas.microsoft.com/office/word/2018/wordml" xmlns:w16sdtdh="http://schemas.microsoft.com/office/word/2020/wordml/sdtdatahash" xmlns:w16se="http://schemas.microsoft.com/office/word/2015/wordml/symex" xmlns:wpg="http://schemas.microsoft.com/office/word/2010/wordprocessingGroup" xmlns:wpi="http://schemas.microsoft.com/office/word/2010/wordprocessingInk" xmlns:wne="http://schemas.microsoft.com/office/word/2006/wordml" xmlns:wps="http://schemas.microsoft.com/office/word/2010/wordprocessingShape" mc:Ignorable="w14 w15 w16se w16cid w16 w16cex w16sdtdh wp14">
+<w:ftr xmlns:wpc="http://schemas.microsoft.com/office/word/2010/wordprocessingCanvas" xmlns:cx="http://schemas.microsoft.com/office/drawing/2014/chartex" xmlns:cx1="http://schemas.microsoft.com/office/drawing/2015/9/8/chartex" xmlns:cx2="http://schemas.microsoft.com/office/drawing/2015/10/21/chartex" xmlns:cx3="http://schemas.microsoft.com/office/drawing/2016/5/9/chartex" xmlns:cx4="http://schemas.microsoft.com/office/drawing/2016/5/10/chartex" xmlns:cx5="http://schemas.microsoft.com/office/drawing/2016/5/11/chartex" xmlns:cx6="http://schemas.microsoft.com/office/drawing/2016/5/12/chartex" xmlns:cx7="http://schemas.microsoft.com/office/drawing/2016/5/13/chartex" xmlns:cx8="http://schemas.microsoft.com/office/drawing/2016/5/14/chartex" xmlns:mc="http://schemas.openxmlformats.org/markup-compatibility/2006" xmlns:aink="http://schemas.microsoft.com/office/drawing/2016/ink" xmlns:am3d="http://schemas.microsoft.com/office/drawing/2017/model3d" xmlns:o="urn:schemas-microsoft-com:office:office" xmlns:r="http://schemas.openxmlformats.org/officeDocument/2006/relationships" xmlns:m="http://schemas.openxmlformats.org/officeDocument/2006/math" xmlns:v="urn:schemas-microsoft-com:vml" xmlns:wp14="http://schemas.microsoft.com/office/word/2010/wordprocessingDrawing" xmlns:wp="http://schemas.openxmlformats.org/drawingml/2006/wordprocessingDrawing" xmlns:w10="urn:schemas-microsoft-com:office:word" xmlns:w="http://schemas.openxmlformats.org/wordprocessingml/2006/main" xmlns:w14="http://schemas.microsoft.com/office/word/2010/wordml" xmlns:w15="http://schemas.microsoft.com/office/word/2012/wordml" xmlns:w16cid="http://schemas.microsoft.com/office/word/2016/wordml/cid" xmlns:w16se="http://schemas.microsoft.com/office/word/2015/wordml/symex" xmlns:wpg="http://schemas.microsoft.com/office/word/2010/wordprocessingGroup" xmlns:wpi="http://schemas.microsoft.com/office/word/2010/wordprocessingInk" xmlns:wne="http://schemas.microsoft.com/office/word/2006/wordml" xmlns:wps="http://schemas.microsoft.com/office/word/2010/wordprocessingShape" mc:Ignorable="w14 w15 w16se w16cid wp14">
   <w:sdt>
     <w:sdtPr>
       <w:id w:val="-701017035"/>
@@ -11617,7 +11939,7 @@
 </file>
 
 <file path=word/footer2.xml><?xml version="1.0" encoding="utf-8"?>
-<w:ftr xmlns:wpc="http://schemas.microsoft.com/office/word/2010/wordprocessingCanvas" xmlns:cx="http://schemas.microsoft.com/office/drawing/2014/chartex" xmlns:cx1="http://schemas.microsoft.com/office/drawing/2015/9/8/chartex" xmlns:cx2="http://schemas.microsoft.com/office/drawing/2015/10/21/chartex" xmlns:cx3="http://schemas.microsoft.com/office/drawing/2016/5/9/chartex" xmlns:cx4="http://schemas.microsoft.com/office/drawing/2016/5/10/chartex" xmlns:cx5="http://schemas.microsoft.com/office/drawing/2016/5/11/chartex" xmlns:cx6="http://schemas.microsoft.com/office/drawing/2016/5/12/chartex" xmlns:cx7="http://schemas.microsoft.com/office/drawing/2016/5/13/chartex" xmlns:cx8="http://schemas.microsoft.com/office/drawing/2016/5/14/chartex" xmlns:mc="http://schemas.openxmlformats.org/markup-compatibility/2006" xmlns:aink="http://schemas.microsoft.com/office/drawing/2016/ink" xmlns:am3d="http://schemas.microsoft.com/office/drawing/2017/model3d" xmlns:o="urn:schemas-microsoft-com:office:office" xmlns:oel="http://schemas.microsoft.com/office/2019/extlst" xmlns:r="http://schemas.openxmlformats.org/officeDocument/2006/relationships" xmlns:m="http://schemas.openxmlformats.org/officeDocument/2006/math" xmlns:v="urn:schemas-microsoft-com:vml" xmlns:wp14="http://schemas.microsoft.com/office/word/2010/wordprocessingDrawing" xmlns:wp="http://schemas.openxmlformats.org/drawingml/2006/wordprocessingDrawing" xmlns:w10="urn:schemas-microsoft-com:office:word" xmlns:w="http://schemas.openxmlformats.org/wordprocessingml/2006/main" xmlns:w14="http://schemas.microsoft.com/office/word/2010/wordml" xmlns:w15="http://schemas.microsoft.com/office/word/2012/wordml" xmlns:w16cex="http://schemas.microsoft.com/office/word/2018/wordml/cex" xmlns:w16cid="http://schemas.microsoft.com/office/word/2016/wordml/cid" xmlns:w16="http://schemas.microsoft.com/office/word/2018/wordml" xmlns:w16sdtdh="http://schemas.microsoft.com/office/word/2020/wordml/sdtdatahash" xmlns:w16se="http://schemas.microsoft.com/office/word/2015/wordml/symex" xmlns:wpg="http://schemas.microsoft.com/office/word/2010/wordprocessingGroup" xmlns:wpi="http://schemas.microsoft.com/office/word/2010/wordprocessingInk" xmlns:wne="http://schemas.microsoft.com/office/word/2006/wordml" xmlns:wps="http://schemas.microsoft.com/office/word/2010/wordprocessingShape" mc:Ignorable="w14 w15 w16se w16cid w16 w16cex w16sdtdh wp14">
+<w:ftr xmlns:wpc="http://schemas.microsoft.com/office/word/2010/wordprocessingCanvas" xmlns:cx="http://schemas.microsoft.com/office/drawing/2014/chartex" xmlns:cx1="http://schemas.microsoft.com/office/drawing/2015/9/8/chartex" xmlns:cx2="http://schemas.microsoft.com/office/drawing/2015/10/21/chartex" xmlns:cx3="http://schemas.microsoft.com/office/drawing/2016/5/9/chartex" xmlns:cx4="http://schemas.microsoft.com/office/drawing/2016/5/10/chartex" xmlns:cx5="http://schemas.microsoft.com/office/drawing/2016/5/11/chartex" xmlns:cx6="http://schemas.microsoft.com/office/drawing/2016/5/12/chartex" xmlns:cx7="http://schemas.microsoft.com/office/drawing/2016/5/13/chartex" xmlns:cx8="http://schemas.microsoft.com/office/drawing/2016/5/14/chartex" xmlns:mc="http://schemas.openxmlformats.org/markup-compatibility/2006" xmlns:aink="http://schemas.microsoft.com/office/drawing/2016/ink" xmlns:am3d="http://schemas.microsoft.com/office/drawing/2017/model3d" xmlns:o="urn:schemas-microsoft-com:office:office" xmlns:r="http://schemas.openxmlformats.org/officeDocument/2006/relationships" xmlns:m="http://schemas.openxmlformats.org/officeDocument/2006/math" xmlns:v="urn:schemas-microsoft-com:vml" xmlns:wp14="http://schemas.microsoft.com/office/word/2010/wordprocessingDrawing" xmlns:wp="http://schemas.openxmlformats.org/drawingml/2006/wordprocessingDrawing" xmlns:w10="urn:schemas-microsoft-com:office:word" xmlns:w="http://schemas.openxmlformats.org/wordprocessingml/2006/main" xmlns:w14="http://schemas.microsoft.com/office/word/2010/wordml" xmlns:w15="http://schemas.microsoft.com/office/word/2012/wordml" xmlns:w16cid="http://schemas.microsoft.com/office/word/2016/wordml/cid" xmlns:w16se="http://schemas.microsoft.com/office/word/2015/wordml/symex" xmlns:wpg="http://schemas.microsoft.com/office/word/2010/wordprocessingGroup" xmlns:wpi="http://schemas.microsoft.com/office/word/2010/wordprocessingInk" xmlns:wne="http://schemas.microsoft.com/office/word/2006/wordml" xmlns:wps="http://schemas.microsoft.com/office/word/2010/wordprocessingShape" mc:Ignorable="w14 w15 w16se w16cid wp14">
   <w:sdt>
     <w:sdtPr>
       <w:id w:val="-1465197936"/>
@@ -11726,7 +12048,7 @@
                   <v:stroke joinstyle="miter"/>
                   <v:path gradientshapeok="t" o:connecttype="rect"/>
                 </v:shapetype>
-                <v:shape id="_x0000_s1027" type="#_x0000_t202" alt="&quot;&quot;" style="position:absolute;left:0;text-align:left;margin-left:16.1pt;margin-top:.65pt;width:455.15pt;height:41.4pt;z-index:251661312;visibility:visible;mso-wrap-style:square;mso-width-percent:0;mso-height-percent:0;mso-wrap-distance-left:9pt;mso-wrap-distance-top:3.6pt;mso-wrap-distance-right:9pt;mso-wrap-distance-bottom:3.6pt;mso-position-horizontal:absolute;mso-position-horizontal-relative:text;mso-position-vertical:absolute;mso-position-vertical-relative:text;mso-width-percent:0;mso-height-percent:0;mso-width-relative:margin;mso-height-relative:margin;v-text-anchor:top" o:gfxdata="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" stroked="f">
+                <v:shape id="_x0000_s1027" type="#_x0000_t202" style="position:absolute;left:0;text-align:left;margin-left:16.1pt;margin-top:.65pt;width:455.15pt;height:41.4pt;z-index:251661312;visibility:visible;mso-wrap-style:square;mso-width-percent:0;mso-height-percent:0;mso-wrap-distance-left:9pt;mso-wrap-distance-top:3.6pt;mso-wrap-distance-right:9pt;mso-wrap-distance-bottom:3.6pt;mso-position-horizontal:absolute;mso-position-horizontal-relative:text;mso-position-vertical:absolute;mso-position-vertical-relative:text;mso-width-percent:0;mso-height-percent:0;mso-width-relative:margin;mso-height-relative:margin;v-text-anchor:top" o:gfxdata="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" stroked="f">
                   <v:textbox>
                     <w:txbxContent>
                       <w:p>
@@ -11783,7 +12105,7 @@
 </file>
 
 <file path=word/footnotes.xml><?xml version="1.0" encoding="utf-8"?>
-<w:footnotes xmlns:wpc="http://schemas.microsoft.com/office/word/2010/wordprocessingCanvas" xmlns:cx="http://schemas.microsoft.com/office/drawing/2014/chartex" xmlns:cx1="http://schemas.microsoft.com/office/drawing/2015/9/8/chartex" xmlns:cx2="http://schemas.microsoft.com/office/drawing/2015/10/21/chartex" xmlns:cx3="http://schemas.microsoft.com/office/drawing/2016/5/9/chartex" xmlns:cx4="http://schemas.microsoft.com/office/drawing/2016/5/10/chartex" xmlns:cx5="http://schemas.microsoft.com/office/drawing/2016/5/11/chartex" xmlns:cx6="http://schemas.microsoft.com/office/drawing/2016/5/12/chartex" xmlns:cx7="http://schemas.microsoft.com/office/drawing/2016/5/13/chartex" xmlns:cx8="http://schemas.microsoft.com/office/drawing/2016/5/14/chartex" xmlns:mc="http://schemas.openxmlformats.org/markup-compatibility/2006" xmlns:aink="http://schemas.microsoft.com/office/drawing/2016/ink" xmlns:am3d="http://schemas.microsoft.com/office/drawing/2017/model3d" xmlns:o="urn:schemas-microsoft-com:office:office" xmlns:oel="http://schemas.microsoft.com/office/2019/extlst" xmlns:r="http://schemas.openxmlformats.org/officeDocument/2006/relationships" xmlns:m="http://schemas.openxmlformats.org/officeDocument/2006/math" xmlns:v="urn:schemas-microsoft-com:vml" xmlns:wp14="http://schemas.microsoft.com/office/word/2010/wordprocessingDrawing" xmlns:wp="http://schemas.openxmlformats.org/drawingml/2006/wordprocessingDrawing" xmlns:w10="urn:schemas-microsoft-com:office:word" xmlns:w="http://schemas.openxmlformats.org/wordprocessingml/2006/main" xmlns:w14="http://schemas.microsoft.com/office/word/2010/wordml" xmlns:w15="http://schemas.microsoft.com/office/word/2012/wordml" xmlns:w16cex="http://schemas.microsoft.com/office/word/2018/wordml/cex" xmlns:w16cid="http://schemas.microsoft.com/office/word/2016/wordml/cid" xmlns:w16="http://schemas.microsoft.com/office/word/2018/wordml" xmlns:w16sdtdh="http://schemas.microsoft.com/office/word/2020/wordml/sdtdatahash" xmlns:w16se="http://schemas.microsoft.com/office/word/2015/wordml/symex" xmlns:wpg="http://schemas.microsoft.com/office/word/2010/wordprocessingGroup" xmlns:wpi="http://schemas.microsoft.com/office/word/2010/wordprocessingInk" xmlns:wne="http://schemas.microsoft.com/office/word/2006/wordml" xmlns:wps="http://schemas.microsoft.com/office/word/2010/wordprocessingShape" mc:Ignorable="w14 w15 w16se w16cid w16 w16cex w16sdtdh wp14">
+<w:footnotes xmlns:wpc="http://schemas.microsoft.com/office/word/2010/wordprocessingCanvas" xmlns:cx="http://schemas.microsoft.com/office/drawing/2014/chartex" xmlns:cx1="http://schemas.microsoft.com/office/drawing/2015/9/8/chartex" xmlns:cx2="http://schemas.microsoft.com/office/drawing/2015/10/21/chartex" xmlns:cx3="http://schemas.microsoft.com/office/drawing/2016/5/9/chartex" xmlns:cx4="http://schemas.microsoft.com/office/drawing/2016/5/10/chartex" xmlns:cx5="http://schemas.microsoft.com/office/drawing/2016/5/11/chartex" xmlns:cx6="http://schemas.microsoft.com/office/drawing/2016/5/12/chartex" xmlns:cx7="http://schemas.microsoft.com/office/drawing/2016/5/13/chartex" xmlns:cx8="http://schemas.microsoft.com/office/drawing/2016/5/14/chartex" xmlns:mc="http://schemas.openxmlformats.org/markup-compatibility/2006" xmlns:aink="http://schemas.microsoft.com/office/drawing/2016/ink" xmlns:am3d="http://schemas.microsoft.com/office/drawing/2017/model3d" xmlns:o="urn:schemas-microsoft-com:office:office" xmlns:r="http://schemas.openxmlformats.org/officeDocument/2006/relationships" xmlns:m="http://schemas.openxmlformats.org/officeDocument/2006/math" xmlns:v="urn:schemas-microsoft-com:vml" xmlns:wp14="http://schemas.microsoft.com/office/word/2010/wordprocessingDrawing" xmlns:wp="http://schemas.openxmlformats.org/drawingml/2006/wordprocessingDrawing" xmlns:w10="urn:schemas-microsoft-com:office:word" xmlns:w="http://schemas.openxmlformats.org/wordprocessingml/2006/main" xmlns:w14="http://schemas.microsoft.com/office/word/2010/wordml" xmlns:w15="http://schemas.microsoft.com/office/word/2012/wordml" xmlns:w16cid="http://schemas.microsoft.com/office/word/2016/wordml/cid" xmlns:w16se="http://schemas.microsoft.com/office/word/2015/wordml/symex" xmlns:wpg="http://schemas.microsoft.com/office/word/2010/wordprocessingGroup" xmlns:wpi="http://schemas.microsoft.com/office/word/2010/wordprocessingInk" xmlns:wne="http://schemas.microsoft.com/office/word/2006/wordml" xmlns:wps="http://schemas.microsoft.com/office/word/2010/wordprocessingShape" mc:Ignorable="w14 w15 w16se w16cid wp14">
   <w:footnote w:type="separator" w:id="-1">
     <w:p>
       <w:pPr>
@@ -11808,7 +12130,7 @@
 </file>
 
 <file path=word/header1.xml><?xml version="1.0" encoding="utf-8"?>
-<w:hdr xmlns:wpc="http://schemas.microsoft.com/office/word/2010/wordprocessingCanvas" xmlns:cx="http://schemas.microsoft.com/office/drawing/2014/chartex" xmlns:cx1="http://schemas.microsoft.com/office/drawing/2015/9/8/chartex" xmlns:cx2="http://schemas.microsoft.com/office/drawing/2015/10/21/chartex" xmlns:cx3="http://schemas.microsoft.com/office/drawing/2016/5/9/chartex" xmlns:cx4="http://schemas.microsoft.com/office/drawing/2016/5/10/chartex" xmlns:cx5="http://schemas.microsoft.com/office/drawing/2016/5/11/chartex" xmlns:cx6="http://schemas.microsoft.com/office/drawing/2016/5/12/chartex" xmlns:cx7="http://schemas.microsoft.com/office/drawing/2016/5/13/chartex" xmlns:cx8="http://schemas.microsoft.com/office/drawing/2016/5/14/chartex" xmlns:mc="http://schemas.openxmlformats.org/markup-compatibility/2006" xmlns:aink="http://schemas.microsoft.com/office/drawing/2016/ink" xmlns:am3d="http://schemas.microsoft.com/office/drawing/2017/model3d" xmlns:o="urn:schemas-microsoft-com:office:office" xmlns:oel="http://schemas.microsoft.com/office/2019/extlst" xmlns:r="http://schemas.openxmlformats.org/officeDocument/2006/relationships" xmlns:m="http://schemas.openxmlformats.org/officeDocument/2006/math" xmlns:v="urn:schemas-microsoft-com:vml" xmlns:wp14="http://schemas.microsoft.com/office/word/2010/wordprocessingDrawing" xmlns:wp="http://schemas.openxmlformats.org/drawingml/2006/wordprocessingDrawing" xmlns:w10="urn:schemas-microsoft-com:office:word" xmlns:w="http://schemas.openxmlformats.org/wordprocessingml/2006/main" xmlns:w14="http://schemas.microsoft.com/office/word/2010/wordml" xmlns:w15="http://schemas.microsoft.com/office/word/2012/wordml" xmlns:w16cex="http://schemas.microsoft.com/office/word/2018/wordml/cex" xmlns:w16cid="http://schemas.microsoft.com/office/word/2016/wordml/cid" xmlns:w16="http://schemas.microsoft.com/office/word/2018/wordml" xmlns:w16sdtdh="http://schemas.microsoft.com/office/word/2020/wordml/sdtdatahash" xmlns:w16se="http://schemas.microsoft.com/office/word/2015/wordml/symex" xmlns:wpg="http://schemas.microsoft.com/office/word/2010/wordprocessingGroup" xmlns:wpi="http://schemas.microsoft.com/office/word/2010/wordprocessingInk" xmlns:wne="http://schemas.microsoft.com/office/word/2006/wordml" xmlns:wps="http://schemas.microsoft.com/office/word/2010/wordprocessingShape" mc:Ignorable="w14 w15 w16se w16cid w16 w16cex w16sdtdh wp14">
+<w:hdr xmlns:wpc="http://schemas.microsoft.com/office/word/2010/wordprocessingCanvas" xmlns:cx="http://schemas.microsoft.com/office/drawing/2014/chartex" xmlns:cx1="http://schemas.microsoft.com/office/drawing/2015/9/8/chartex" xmlns:cx2="http://schemas.microsoft.com/office/drawing/2015/10/21/chartex" xmlns:cx3="http://schemas.microsoft.com/office/drawing/2016/5/9/chartex" xmlns:cx4="http://schemas.microsoft.com/office/drawing/2016/5/10/chartex" xmlns:cx5="http://schemas.microsoft.com/office/drawing/2016/5/11/chartex" xmlns:cx6="http://schemas.microsoft.com/office/drawing/2016/5/12/chartex" xmlns:cx7="http://schemas.microsoft.com/office/drawing/2016/5/13/chartex" xmlns:cx8="http://schemas.microsoft.com/office/drawing/2016/5/14/chartex" xmlns:mc="http://schemas.openxmlformats.org/markup-compatibility/2006" xmlns:aink="http://schemas.microsoft.com/office/drawing/2016/ink" xmlns:am3d="http://schemas.microsoft.com/office/drawing/2017/model3d" xmlns:o="urn:schemas-microsoft-com:office:office" xmlns:r="http://schemas.openxmlformats.org/officeDocument/2006/relationships" xmlns:m="http://schemas.openxmlformats.org/officeDocument/2006/math" xmlns:v="urn:schemas-microsoft-com:vml" xmlns:wp14="http://schemas.microsoft.com/office/word/2010/wordprocessingDrawing" xmlns:wp="http://schemas.openxmlformats.org/drawingml/2006/wordprocessingDrawing" xmlns:w10="urn:schemas-microsoft-com:office:word" xmlns:w="http://schemas.openxmlformats.org/wordprocessingml/2006/main" xmlns:w14="http://schemas.microsoft.com/office/word/2010/wordml" xmlns:w15="http://schemas.microsoft.com/office/word/2012/wordml" xmlns:w16cid="http://schemas.microsoft.com/office/word/2016/wordml/cid" xmlns:w16se="http://schemas.microsoft.com/office/word/2015/wordml/symex" xmlns:wpg="http://schemas.microsoft.com/office/word/2010/wordprocessingGroup" xmlns:wpi="http://schemas.microsoft.com/office/word/2010/wordprocessingInk" xmlns:wne="http://schemas.microsoft.com/office/word/2006/wordml" xmlns:wps="http://schemas.microsoft.com/office/word/2010/wordprocessingShape" mc:Ignorable="w14 w15 w16se w16cid wp14">
   <w:p>
     <w:pPr>
       <w:pStyle w:val="Encabezado"/>
@@ -11893,7 +12215,7 @@
 </file>
 
 <file path=word/numbering.xml><?xml version="1.0" encoding="utf-8"?>
-<w:numbering xmlns:wpc="http://schemas.microsoft.com/office/word/2010/wordprocessingCanvas" xmlns:cx="http://schemas.microsoft.com/office/drawing/2014/chartex" xmlns:cx1="http://schemas.microsoft.com/office/drawing/2015/9/8/chartex" xmlns:cx2="http://schemas.microsoft.com/office/drawing/2015/10/21/chartex" xmlns:cx3="http://schemas.microsoft.com/office/drawing/2016/5/9/chartex" xmlns:cx4="http://schemas.microsoft.com/office/drawing/2016/5/10/chartex" xmlns:cx5="http://schemas.microsoft.com/office/drawing/2016/5/11/chartex" xmlns:cx6="http://schemas.microsoft.com/office/drawing/2016/5/12/chartex" xmlns:cx7="http://schemas.microsoft.com/office/drawing/2016/5/13/chartex" xmlns:cx8="http://schemas.microsoft.com/office/drawing/2016/5/14/chartex" xmlns:mc="http://schemas.openxmlformats.org/markup-compatibility/2006" xmlns:aink="http://schemas.microsoft.com/office/drawing/2016/ink" xmlns:am3d="http://schemas.microsoft.com/office/drawing/2017/model3d" xmlns:o="urn:schemas-microsoft-com:office:office" xmlns:oel="http://schemas.microsoft.com/office/2019/extlst" xmlns:r="http://schemas.openxmlformats.org/officeDocument/2006/relationships" xmlns:m="http://schemas.openxmlformats.org/officeDocument/2006/math" xmlns:v="urn:schemas-microsoft-com:vml" xmlns:wp14="http://schemas.microsoft.com/office/word/2010/wordprocessingDrawing" xmlns:wp="http://schemas.openxmlformats.org/drawingml/2006/wordprocessingDrawing" xmlns:w10="urn:schemas-microsoft-com:office:word" xmlns:w="http://schemas.openxmlformats.org/wordprocessingml/2006/main" xmlns:w14="http://schemas.microsoft.com/office/word/2010/wordml" xmlns:w15="http://schemas.microsoft.com/office/word/2012/wordml" xmlns:w16cex="http://schemas.microsoft.com/office/word/2018/wordml/cex" xmlns:w16cid="http://schemas.microsoft.com/office/word/2016/wordml/cid" xmlns:w16="http://schemas.microsoft.com/office/word/2018/wordml" xmlns:w16sdtdh="http://schemas.microsoft.com/office/word/2020/wordml/sdtdatahash" xmlns:w16se="http://schemas.microsoft.com/office/word/2015/wordml/symex" xmlns:wpg="http://schemas.microsoft.com/office/word/2010/wordprocessingGroup" xmlns:wpi="http://schemas.microsoft.com/office/word/2010/wordprocessingInk" xmlns:wne="http://schemas.microsoft.com/office/word/2006/wordml" xmlns:wps="http://schemas.microsoft.com/office/word/2010/wordprocessingShape" mc:Ignorable="w14 w15 w16se w16cid w16 w16cex w16sdtdh wp14">
+<w:numbering xmlns:wpc="http://schemas.microsoft.com/office/word/2010/wordprocessingCanvas" xmlns:cx="http://schemas.microsoft.com/office/drawing/2014/chartex" xmlns:cx1="http://schemas.microsoft.com/office/drawing/2015/9/8/chartex" xmlns:cx2="http://schemas.microsoft.com/office/drawing/2015/10/21/chartex" xmlns:cx3="http://schemas.microsoft.com/office/drawing/2016/5/9/chartex" xmlns:cx4="http://schemas.microsoft.com/office/drawing/2016/5/10/chartex" xmlns:cx5="http://schemas.microsoft.com/office/drawing/2016/5/11/chartex" xmlns:cx6="http://schemas.microsoft.com/office/drawing/2016/5/12/chartex" xmlns:cx7="http://schemas.microsoft.com/office/drawing/2016/5/13/chartex" xmlns:cx8="http://schemas.microsoft.com/office/drawing/2016/5/14/chartex" xmlns:mc="http://schemas.openxmlformats.org/markup-compatibility/2006" xmlns:aink="http://schemas.microsoft.com/office/drawing/2016/ink" xmlns:am3d="http://schemas.microsoft.com/office/drawing/2017/model3d" xmlns:o="urn:schemas-microsoft-com:office:office" xmlns:r="http://schemas.openxmlformats.org/officeDocument/2006/relationships" xmlns:m="http://schemas.openxmlformats.org/officeDocument/2006/math" xmlns:v="urn:schemas-microsoft-com:vml" xmlns:wp14="http://schemas.microsoft.com/office/word/2010/wordprocessingDrawing" xmlns:wp="http://schemas.openxmlformats.org/drawingml/2006/wordprocessingDrawing" xmlns:w10="urn:schemas-microsoft-com:office:word" xmlns:w="http://schemas.openxmlformats.org/wordprocessingml/2006/main" xmlns:w14="http://schemas.microsoft.com/office/word/2010/wordml" xmlns:w15="http://schemas.microsoft.com/office/word/2012/wordml" xmlns:w16cid="http://schemas.microsoft.com/office/word/2016/wordml/cid" xmlns:w16se="http://schemas.microsoft.com/office/word/2015/wordml/symex" xmlns:wpg="http://schemas.microsoft.com/office/word/2010/wordprocessingGroup" xmlns:wpi="http://schemas.microsoft.com/office/word/2010/wordprocessingInk" xmlns:wne="http://schemas.microsoft.com/office/word/2006/wordml" xmlns:wps="http://schemas.microsoft.com/office/word/2010/wordprocessingShape" mc:Ignorable="w14 w15 w16se w16cid wp14">
   <w:abstractNum w:abstractNumId="0" w15:restartNumberingAfterBreak="0">
     <w:nsid w:val="FFFFFF89"/>
     <w:multiLevelType w:val="singleLevel"/>
@@ -14521,90 +14843,96 @@
       </w:pPr>
     </w:lvl>
   </w:abstractNum>
-  <w:num w:numId="1" w16cid:durableId="1004043235">
+  <w:num w:numId="1">
     <w:abstractNumId w:val="25"/>
   </w:num>
-  <w:num w:numId="2" w16cid:durableId="1639607128">
+  <w:num w:numId="2">
     <w:abstractNumId w:val="0"/>
   </w:num>
-  <w:num w:numId="3" w16cid:durableId="1380596432">
+  <w:num w:numId="3">
     <w:abstractNumId w:val="9"/>
   </w:num>
-  <w:num w:numId="4" w16cid:durableId="787361376">
+  <w:num w:numId="4">
     <w:abstractNumId w:val="18"/>
   </w:num>
-  <w:num w:numId="5" w16cid:durableId="672538809">
+  <w:num w:numId="5">
     <w:abstractNumId w:val="13"/>
   </w:num>
-  <w:num w:numId="6" w16cid:durableId="2110076599">
+  <w:num w:numId="6">
     <w:abstractNumId w:val="21"/>
   </w:num>
-  <w:num w:numId="7" w16cid:durableId="228200031">
+  <w:num w:numId="7">
     <w:abstractNumId w:val="4"/>
   </w:num>
-  <w:num w:numId="8" w16cid:durableId="151221320">
+  <w:num w:numId="8">
     <w:abstractNumId w:val="17"/>
   </w:num>
-  <w:num w:numId="9" w16cid:durableId="680163350">
+  <w:num w:numId="9">
     <w:abstractNumId w:val="11"/>
   </w:num>
-  <w:num w:numId="10" w16cid:durableId="474295188">
+  <w:num w:numId="10">
     <w:abstractNumId w:val="5"/>
   </w:num>
-  <w:num w:numId="11" w16cid:durableId="555891986">
+  <w:num w:numId="11">
     <w:abstractNumId w:val="2"/>
   </w:num>
-  <w:num w:numId="12" w16cid:durableId="990523795">
+  <w:num w:numId="12">
     <w:abstractNumId w:val="1"/>
   </w:num>
-  <w:num w:numId="13" w16cid:durableId="1661151491">
+  <w:num w:numId="13">
     <w:abstractNumId w:val="7"/>
   </w:num>
-  <w:num w:numId="14" w16cid:durableId="2117479650">
+  <w:num w:numId="14">
     <w:abstractNumId w:val="6"/>
   </w:num>
-  <w:num w:numId="15" w16cid:durableId="1969899122">
+  <w:num w:numId="15">
     <w:abstractNumId w:val="12"/>
   </w:num>
-  <w:num w:numId="16" w16cid:durableId="1543253053">
+  <w:num w:numId="16">
     <w:abstractNumId w:val="22"/>
   </w:num>
-  <w:num w:numId="17" w16cid:durableId="2023119095">
+  <w:num w:numId="17">
     <w:abstractNumId w:val="20"/>
   </w:num>
-  <w:num w:numId="18" w16cid:durableId="1636447824">
+  <w:num w:numId="18">
     <w:abstractNumId w:val="23"/>
   </w:num>
-  <w:num w:numId="19" w16cid:durableId="1288657312">
+  <w:num w:numId="19">
     <w:abstractNumId w:val="10"/>
   </w:num>
-  <w:num w:numId="20" w16cid:durableId="368527886">
+  <w:num w:numId="20">
     <w:abstractNumId w:val="15"/>
   </w:num>
-  <w:num w:numId="21" w16cid:durableId="1771461939">
+  <w:num w:numId="21">
     <w:abstractNumId w:val="14"/>
   </w:num>
-  <w:num w:numId="22" w16cid:durableId="1508322232">
+  <w:num w:numId="22">
     <w:abstractNumId w:val="24"/>
   </w:num>
-  <w:num w:numId="23" w16cid:durableId="290137998">
+  <w:num w:numId="23">
     <w:abstractNumId w:val="16"/>
   </w:num>
-  <w:num w:numId="24" w16cid:durableId="180554579">
+  <w:num w:numId="24">
     <w:abstractNumId w:val="8"/>
   </w:num>
-  <w:num w:numId="25" w16cid:durableId="367224949">
+  <w:num w:numId="25">
     <w:abstractNumId w:val="3"/>
   </w:num>
-  <w:num w:numId="26" w16cid:durableId="1187520266">
+  <w:num w:numId="26">
     <w:abstractNumId w:val="19"/>
+  </w:num>
+  <w:num w:numId="27">
+    <w:abstractNumId w:val="13"/>
+    <w:lvlOverride w:ilvl="0">
+      <w:startOverride w:val="1"/>
+    </w:lvlOverride>
   </w:num>
   <w:numIdMacAtCleanup w:val="19"/>
 </w:numbering>
 </file>
 
 <file path=word/styles.xml><?xml version="1.0" encoding="utf-8"?>
-<w:styles xmlns:mc="http://schemas.openxmlformats.org/markup-compatibility/2006" xmlns:r="http://schemas.openxmlformats.org/officeDocument/2006/relationships" xmlns:w="http://schemas.openxmlformats.org/wordprocessingml/2006/main" xmlns:w14="http://schemas.microsoft.com/office/word/2010/wordml" xmlns:w15="http://schemas.microsoft.com/office/word/2012/wordml" xmlns:w16cex="http://schemas.microsoft.com/office/word/2018/wordml/cex" xmlns:w16cid="http://schemas.microsoft.com/office/word/2016/wordml/cid" xmlns:w16="http://schemas.microsoft.com/office/word/2018/wordml" xmlns:w16sdtdh="http://schemas.microsoft.com/office/word/2020/wordml/sdtdatahash" xmlns:w16se="http://schemas.microsoft.com/office/word/2015/wordml/symex" mc:Ignorable="w14 w15 w16se w16cid w16 w16cex w16sdtdh">
+<w:styles xmlns:mc="http://schemas.openxmlformats.org/markup-compatibility/2006" xmlns:r="http://schemas.openxmlformats.org/officeDocument/2006/relationships" xmlns:w="http://schemas.openxmlformats.org/wordprocessingml/2006/main" xmlns:w14="http://schemas.microsoft.com/office/word/2010/wordml" xmlns:w15="http://schemas.microsoft.com/office/word/2012/wordml" xmlns:w16cid="http://schemas.microsoft.com/office/word/2016/wordml/cid" xmlns:w16se="http://schemas.microsoft.com/office/word/2015/wordml/symex" mc:Ignorable="w14 w15 w16se w16cid">
   <w:docDefaults>
     <w:rPrDefault>
       <w:rPr>
@@ -14622,7 +14950,7 @@
       </w:pPr>
     </w:pPrDefault>
   </w:docDefaults>
-  <w:latentStyles w:defLockedState="0" w:defUIPriority="99" w:defSemiHidden="0" w:defUnhideWhenUsed="0" w:defQFormat="0" w:count="376">
+  <w:latentStyles w:defLockedState="0" w:defUIPriority="99" w:defSemiHidden="0" w:defUnhideWhenUsed="0" w:defQFormat="0" w:count="375">
     <w:lsdException w:name="Normal" w:uiPriority="0" w:qFormat="1"/>
     <w:lsdException w:name="heading 1" w:uiPriority="9" w:qFormat="1"/>
     <w:lsdException w:name="heading 2" w:semiHidden="1" w:uiPriority="9" w:unhideWhenUsed="1" w:qFormat="1"/>
@@ -14998,7 +15326,6 @@
     <w:lsdException w:name="Smart Hyperlink" w:semiHidden="1" w:unhideWhenUsed="1"/>
     <w:lsdException w:name="Hashtag" w:semiHidden="1" w:unhideWhenUsed="1"/>
     <w:lsdException w:name="Unresolved Mention" w:semiHidden="1" w:unhideWhenUsed="1"/>
-    <w:lsdException w:name="Smart Link" w:semiHidden="1" w:unhideWhenUsed="1"/>
   </w:latentStyles>
   <w:style w:type="paragraph" w:default="1" w:styleId="Normal">
     <w:name w:val="Normal"/>
@@ -16133,6 +16460,25 @@
 </file>
 
 <file path=customXml/item1.xml><?xml version="1.0" encoding="utf-8"?>
+<p:properties xmlns:p="http://schemas.microsoft.com/office/2006/metadata/properties" xmlns:xsi="http://www.w3.org/2001/XMLSchema-instance" xmlns:pc="http://schemas.microsoft.com/office/infopath/2007/PartnerControls">
+  <documentManagement>
+    <TaxCatchAll xmlns="cb45339b-ced9-4d0d-8f64-77573914d53b" xsi:nil="true"/>
+    <lcf76f155ced4ddcb4097134ff3c332f xmlns="43a3ca16-9c26-4813-b83f-4aec9927b43f">
+      <Terms xmlns="http://schemas.microsoft.com/office/infopath/2007/PartnerControls"/>
+    </lcf76f155ced4ddcb4097134ff3c332f>
+    <SharedWithUsers xmlns="cb45339b-ced9-4d0d-8f64-77573914d53b">
+      <UserInfo>
+        <DisplayName/>
+        <AccountId xsi:nil="true"/>
+        <AccountType/>
+      </UserInfo>
+    </SharedWithUsers>
+    <MediaLengthInSeconds xmlns="43a3ca16-9c26-4813-b83f-4aec9927b43f" xsi:nil="true"/>
+  </documentManagement>
+</p:properties>
+</file>
+
+<file path=customXml/item2.xml><?xml version="1.0" encoding="utf-8"?>
 <?mso-contentType ?>
 <FormTemplates xmlns="http://schemas.microsoft.com/sharepoint/v3/contenttype/forms">
   <Display>DocumentLibraryForm</Display>
@@ -16141,25 +16487,11 @@
 </FormTemplates>
 </file>
 
-<file path=customXml/item2.xml><?xml version="1.0" encoding="utf-8"?>
-<p:properties xmlns:p="http://schemas.microsoft.com/office/2006/metadata/properties" xmlns:xsi="http://www.w3.org/2001/XMLSchema-instance" xmlns:pc="http://schemas.microsoft.com/office/infopath/2007/PartnerControls">
-  <documentManagement>
-    <TaxCatchAll xmlns="1d52d4bc-3f95-4709-b359-1b96840d7671" xsi:nil="true"/>
-    <lcf76f155ced4ddcb4097134ff3c332f xmlns="8d1bea48-6525-4b05-8cf5-c6ad0dd5b02f">
-      <Terms xmlns="http://schemas.microsoft.com/office/infopath/2007/PartnerControls"/>
-    </lcf76f155ced4ddcb4097134ff3c332f>
-    <_ip_UnifiedCompliancePolicyUIAction xmlns="http://schemas.microsoft.com/sharepoint/v3" xsi:nil="true"/>
-    <_ip_UnifiedCompliancePolicyProperties xmlns="http://schemas.microsoft.com/sharepoint/v3" xsi:nil="true"/>
-  </documentManagement>
-</p:properties>
-</file>
-
 <file path=customXml/item3.xml><?xml version="1.0" encoding="utf-8"?>
-<ct:contentTypeSchema xmlns:ct="http://schemas.microsoft.com/office/2006/metadata/contentType" xmlns:ma="http://schemas.microsoft.com/office/2006/metadata/properties/metaAttributes" ct:_="" ma:_="" ma:contentTypeName="Documento" ma:contentTypeID="0x0101009BA69CCE19797543AAB5DE63E320ACE2" ma:contentTypeVersion="16" ma:contentTypeDescription="Crear nuevo documento." ma:contentTypeScope="" ma:versionID="369b0c0074c8248ebcf665886eee4568">
-  <xsd:schema xmlns:xsd="http://www.w3.org/2001/XMLSchema" xmlns:xs="http://www.w3.org/2001/XMLSchema" xmlns:p="http://schemas.microsoft.com/office/2006/metadata/properties" xmlns:ns1="http://schemas.microsoft.com/sharepoint/v3" xmlns:ns2="1d52d4bc-3f95-4709-b359-1b96840d7671" xmlns:ns3="8d1bea48-6525-4b05-8cf5-c6ad0dd5b02f" targetNamespace="http://schemas.microsoft.com/office/2006/metadata/properties" ma:root="true" ma:fieldsID="5832f3d77e7ba17f54e544c25c7ce584" ns1:_="" ns2:_="" ns3:_="">
-    <xsd:import namespace="http://schemas.microsoft.com/sharepoint/v3"/>
-    <xsd:import namespace="1d52d4bc-3f95-4709-b359-1b96840d7671"/>
-    <xsd:import namespace="8d1bea48-6525-4b05-8cf5-c6ad0dd5b02f"/>
+<ct:contentTypeSchema xmlns:ct="http://schemas.microsoft.com/office/2006/metadata/contentType" xmlns:ma="http://schemas.microsoft.com/office/2006/metadata/properties/metaAttributes" ct:_="" ma:_="" ma:contentTypeName="Documento" ma:contentTypeID="0x01010049282E1EDBE9234EA9E6D38F720E265F" ma:contentTypeVersion="15" ma:contentTypeDescription="Crear nuevo documento." ma:contentTypeScope="" ma:versionID="b31c7aa9eaf043a08b87120b3c4916e3">
+  <xsd:schema xmlns:xsd="http://www.w3.org/2001/XMLSchema" xmlns:xs="http://www.w3.org/2001/XMLSchema" xmlns:p="http://schemas.microsoft.com/office/2006/metadata/properties" xmlns:ns2="cb45339b-ced9-4d0d-8f64-77573914d53b" xmlns:ns3="43a3ca16-9c26-4813-b83f-4aec9927b43f" targetNamespace="http://schemas.microsoft.com/office/2006/metadata/properties" ma:root="true" ma:fieldsID="3533d065b04d75c457075bc55f1f5315" ns2:_="" ns3:_="">
+    <xsd:import namespace="cb45339b-ced9-4d0d-8f64-77573914d53b"/>
+    <xsd:import namespace="43a3ca16-9c26-4813-b83f-4aec9927b43f"/>
     <xsd:element name="properties">
       <xsd:complexType>
         <xsd:sequence>
@@ -16171,6 +16503,7 @@
                 <xsd:element ref="ns3:MediaServiceMetadata" minOccurs="0"/>
                 <xsd:element ref="ns3:MediaServiceFastMetadata" minOccurs="0"/>
                 <xsd:element ref="ns3:MediaServiceDateTaken" minOccurs="0"/>
+                <xsd:element ref="ns3:MediaServiceObjectDetectorVersions" minOccurs="0"/>
                 <xsd:element ref="ns3:MediaLengthInSeconds" minOccurs="0"/>
                 <xsd:element ref="ns3:MediaServiceLocation" minOccurs="0"/>
                 <xsd:element ref="ns3:MediaServiceGenerationTime" minOccurs="0"/>
@@ -16178,9 +16511,7 @@
                 <xsd:element ref="ns3:lcf76f155ced4ddcb4097134ff3c332f" minOccurs="0"/>
                 <xsd:element ref="ns2:TaxCatchAll" minOccurs="0"/>
                 <xsd:element ref="ns3:MediaServiceOCR" minOccurs="0"/>
-                <xsd:element ref="ns3:MediaServiceObjectDetectorVersions" minOccurs="0"/>
-                <xsd:element ref="ns1:_ip_UnifiedCompliancePolicyProperties" minOccurs="0"/>
-                <xsd:element ref="ns1:_ip_UnifiedCompliancePolicyUIAction" minOccurs="0"/>
+                <xsd:element ref="ns3:MediaServiceSearchProperties" minOccurs="0"/>
               </xsd:all>
             </xsd:complexType>
           </xsd:element>
@@ -16188,21 +16519,7 @@
       </xsd:complexType>
     </xsd:element>
   </xsd:schema>
-  <xsd:schema xmlns:xsd="http://www.w3.org/2001/XMLSchema" xmlns:xs="http://www.w3.org/2001/XMLSchema" xmlns:dms="http://schemas.microsoft.com/office/2006/documentManagement/types" xmlns:pc="http://schemas.microsoft.com/office/infopath/2007/PartnerControls" targetNamespace="http://schemas.microsoft.com/sharepoint/v3" elementFormDefault="qualified">
-    <xsd:import namespace="http://schemas.microsoft.com/office/2006/documentManagement/types"/>
-    <xsd:import namespace="http://schemas.microsoft.com/office/infopath/2007/PartnerControls"/>
-    <xsd:element name="_ip_UnifiedCompliancePolicyProperties" ma:index="22" nillable="true" ma:displayName="Propiedades de la Directiva de cumplimiento unificado" ma:hidden="true" ma:internalName="_ip_UnifiedCompliancePolicyProperties">
-      <xsd:simpleType>
-        <xsd:restriction base="dms:Note"/>
-      </xsd:simpleType>
-    </xsd:element>
-    <xsd:element name="_ip_UnifiedCompliancePolicyUIAction" ma:index="23" nillable="true" ma:displayName="Acción de IU de la Directiva de cumplimiento unificado" ma:hidden="true" ma:internalName="_ip_UnifiedCompliancePolicyUIAction">
-      <xsd:simpleType>
-        <xsd:restriction base="dms:Text"/>
-      </xsd:simpleType>
-    </xsd:element>
-  </xsd:schema>
-  <xsd:schema xmlns:xsd="http://www.w3.org/2001/XMLSchema" xmlns:xs="http://www.w3.org/2001/XMLSchema" xmlns:dms="http://schemas.microsoft.com/office/2006/documentManagement/types" xmlns:pc="http://schemas.microsoft.com/office/infopath/2007/PartnerControls" targetNamespace="1d52d4bc-3f95-4709-b359-1b96840d7671" elementFormDefault="qualified">
+  <xsd:schema xmlns:xsd="http://www.w3.org/2001/XMLSchema" xmlns:xs="http://www.w3.org/2001/XMLSchema" xmlns:dms="http://schemas.microsoft.com/office/2006/documentManagement/types" xmlns:pc="http://schemas.microsoft.com/office/infopath/2007/PartnerControls" targetNamespace="cb45339b-ced9-4d0d-8f64-77573914d53b" elementFormDefault="qualified">
     <xsd:import namespace="http://schemas.microsoft.com/office/2006/documentManagement/types"/>
     <xsd:import namespace="http://schemas.microsoft.com/office/infopath/2007/PartnerControls"/>
     <xsd:element name="SharedWithUsers" ma:index="8" nillable="true" ma:displayName="Compartido con" ma:internalName="SharedWithUsers" ma:readOnly="true">
@@ -16231,7 +16548,7 @@
         </xsd:restriction>
       </xsd:simpleType>
     </xsd:element>
-    <xsd:element name="TaxCatchAll" ma:index="19" nillable="true" ma:displayName="Taxonomy Catch All Column" ma:hidden="true" ma:list="{86b9d2d1-95d9-404f-a0e9-5b204eef34e2}" ma:internalName="TaxCatchAll" ma:showField="CatchAllData" ma:web="1d52d4bc-3f95-4709-b359-1b96840d7671">
+    <xsd:element name="TaxCatchAll" ma:index="20" nillable="true" ma:displayName="Taxonomy Catch All Column" ma:hidden="true" ma:list="{2f40a149-578b-41a1-8845-c88bc1831770}" ma:internalName="TaxCatchAll" ma:showField="CatchAllData" ma:web="cb45339b-ced9-4d0d-8f64-77573914d53b">
       <xsd:complexType>
         <xsd:complexContent>
           <xsd:extension base="dms:MultiChoiceLookup">
@@ -16243,7 +16560,7 @@
       </xsd:complexType>
     </xsd:element>
   </xsd:schema>
-  <xsd:schema xmlns:xsd="http://www.w3.org/2001/XMLSchema" xmlns:xs="http://www.w3.org/2001/XMLSchema" xmlns:dms="http://schemas.microsoft.com/office/2006/documentManagement/types" xmlns:pc="http://schemas.microsoft.com/office/infopath/2007/PartnerControls" targetNamespace="8d1bea48-6525-4b05-8cf5-c6ad0dd5b02f" elementFormDefault="qualified">
+  <xsd:schema xmlns:xsd="http://www.w3.org/2001/XMLSchema" xmlns:xs="http://www.w3.org/2001/XMLSchema" xmlns:dms="http://schemas.microsoft.com/office/2006/documentManagement/types" xmlns:pc="http://schemas.microsoft.com/office/infopath/2007/PartnerControls" targetNamespace="43a3ca16-9c26-4813-b83f-4aec9927b43f" elementFormDefault="qualified">
     <xsd:import namespace="http://schemas.microsoft.com/office/2006/documentManagement/types"/>
     <xsd:import namespace="http://schemas.microsoft.com/office/infopath/2007/PartnerControls"/>
     <xsd:element name="MediaServiceMetadata" ma:index="10" nillable="true" ma:displayName="MediaServiceMetadata" ma:hidden="true" ma:internalName="MediaServiceMetadata" ma:readOnly="true">
@@ -16261,43 +16578,48 @@
         <xsd:restriction base="dms:Text"/>
       </xsd:simpleType>
     </xsd:element>
-    <xsd:element name="MediaLengthInSeconds" ma:index="13" nillable="true" ma:displayName="MediaLengthInSeconds" ma:hidden="true" ma:internalName="MediaLengthInSeconds" ma:readOnly="true">
+    <xsd:element name="MediaServiceObjectDetectorVersions" ma:index="13" nillable="true" ma:displayName="MediaServiceObjectDetectorVersions" ma:hidden="true" ma:indexed="true" ma:internalName="MediaServiceObjectDetectorVersions" ma:readOnly="true">
+      <xsd:simpleType>
+        <xsd:restriction base="dms:Text"/>
+      </xsd:simpleType>
+    </xsd:element>
+    <xsd:element name="MediaLengthInSeconds" ma:index="14" nillable="true" ma:displayName="MediaLengthInSeconds" ma:hidden="true" ma:internalName="MediaLengthInSeconds" ma:readOnly="true">
       <xsd:simpleType>
         <xsd:restriction base="dms:Unknown"/>
       </xsd:simpleType>
     </xsd:element>
-    <xsd:element name="MediaServiceLocation" ma:index="14" nillable="true" ma:displayName="Location" ma:indexed="true" ma:internalName="MediaServiceLocation" ma:readOnly="true">
+    <xsd:element name="MediaServiceLocation" ma:index="15" nillable="true" ma:displayName="Location" ma:indexed="true" ma:internalName="MediaServiceLocation" ma:readOnly="true">
       <xsd:simpleType>
         <xsd:restriction base="dms:Text"/>
       </xsd:simpleType>
     </xsd:element>
-    <xsd:element name="MediaServiceGenerationTime" ma:index="15" nillable="true" ma:displayName="MediaServiceGenerationTime" ma:hidden="true" ma:internalName="MediaServiceGenerationTime" ma:readOnly="true">
+    <xsd:element name="MediaServiceGenerationTime" ma:index="16" nillable="true" ma:displayName="MediaServiceGenerationTime" ma:hidden="true" ma:internalName="MediaServiceGenerationTime" ma:readOnly="true">
       <xsd:simpleType>
         <xsd:restriction base="dms:Text"/>
       </xsd:simpleType>
     </xsd:element>
-    <xsd:element name="MediaServiceEventHashCode" ma:index="16" nillable="true" ma:displayName="MediaServiceEventHashCode" ma:hidden="true" ma:internalName="MediaServiceEventHashCode" ma:readOnly="true">
+    <xsd:element name="MediaServiceEventHashCode" ma:index="17" nillable="true" ma:displayName="MediaServiceEventHashCode" ma:hidden="true" ma:internalName="MediaServiceEventHashCode" ma:readOnly="true">
       <xsd:simpleType>
         <xsd:restriction base="dms:Text"/>
       </xsd:simpleType>
     </xsd:element>
-    <xsd:element name="lcf76f155ced4ddcb4097134ff3c332f" ma:index="18" nillable="true" ma:taxonomy="true" ma:internalName="lcf76f155ced4ddcb4097134ff3c332f" ma:taxonomyFieldName="MediaServiceImageTags" ma:displayName="Etiquetas de imagen" ma:readOnly="false" ma:fieldId="{5cf76f15-5ced-4ddc-b409-7134ff3c332f}" ma:taxonomyMulti="true" ma:sspId="d33c8c81-5745-4931-bcc4-c2aeafe86780" ma:termSetId="09814cd3-568e-fe90-9814-8d621ff8fb84" ma:anchorId="fba54fb3-c3e1-fe81-a776-ca4b69148c4d" ma:open="true" ma:isKeyword="false">
+    <xsd:element name="lcf76f155ced4ddcb4097134ff3c332f" ma:index="19" nillable="true" ma:taxonomy="true" ma:internalName="lcf76f155ced4ddcb4097134ff3c332f" ma:taxonomyFieldName="MediaServiceImageTags" ma:displayName="Etiquetas de imagen" ma:readOnly="false" ma:fieldId="{5cf76f15-5ced-4ddc-b409-7134ff3c332f}" ma:taxonomyMulti="true" ma:sspId="d33c8c81-5745-4931-bcc4-c2aeafe86780" ma:termSetId="09814cd3-568e-fe90-9814-8d621ff8fb84" ma:anchorId="fba54fb3-c3e1-fe81-a776-ca4b69148c4d" ma:open="true" ma:isKeyword="false">
       <xsd:complexType>
         <xsd:sequence>
           <xsd:element ref="pc:Terms" minOccurs="0" maxOccurs="1"/>
         </xsd:sequence>
       </xsd:complexType>
     </xsd:element>
-    <xsd:element name="MediaServiceOCR" ma:index="20" nillable="true" ma:displayName="Extracted Text" ma:internalName="MediaServiceOCR" ma:readOnly="true">
+    <xsd:element name="MediaServiceOCR" ma:index="21" nillable="true" ma:displayName="Extracted Text" ma:internalName="MediaServiceOCR" ma:readOnly="true">
       <xsd:simpleType>
         <xsd:restriction base="dms:Note">
           <xsd:maxLength value="255"/>
         </xsd:restriction>
       </xsd:simpleType>
     </xsd:element>
-    <xsd:element name="MediaServiceObjectDetectorVersions" ma:index="21" nillable="true" ma:displayName="MediaServiceObjectDetectorVersions" ma:description="" ma:hidden="true" ma:indexed="true" ma:internalName="MediaServiceObjectDetectorVersions" ma:readOnly="true">
+    <xsd:element name="MediaServiceSearchProperties" ma:index="22" nillable="true" ma:displayName="MediaServiceSearchProperties" ma:hidden="true" ma:internalName="MediaServiceSearchProperties" ma:readOnly="true">
       <xsd:simpleType>
-        <xsd:restriction base="dms:Text"/>
+        <xsd:restriction base="dms:Note"/>
       </xsd:simpleType>
     </xsd:element>
   </xsd:schema>
@@ -16405,6 +16727,17 @@
 </file>
 
 <file path=customXml/itemProps1.xml><?xml version="1.0" encoding="utf-8"?>
+<ds:datastoreItem xmlns:ds="http://schemas.openxmlformats.org/officeDocument/2006/customXml" ds:itemID="{42AB820C-A039-4A10-B641-4F80B53C3D7F}">
+  <ds:schemaRefs>
+    <ds:schemaRef ds:uri="http://schemas.microsoft.com/office/2006/metadata/properties"/>
+    <ds:schemaRef ds:uri="http://schemas.microsoft.com/office/infopath/2007/PartnerControls"/>
+    <ds:schemaRef ds:uri="cb45339b-ced9-4d0d-8f64-77573914d53b"/>
+    <ds:schemaRef ds:uri="43a3ca16-9c26-4813-b83f-4aec9927b43f"/>
+  </ds:schemaRefs>
+</ds:datastoreItem>
+</file>
+
+<file path=customXml/itemProps2.xml><?xml version="1.0" encoding="utf-8"?>
 <ds:datastoreItem xmlns:ds="http://schemas.openxmlformats.org/officeDocument/2006/customXml" ds:itemID="{7E41AF53-7F01-49E4-828E-1A7C23119C5B}">
   <ds:schemaRefs>
     <ds:schemaRef ds:uri="http://schemas.microsoft.com/sharepoint/v3/contenttype/forms"/>
@@ -16412,23 +16745,27 @@
 </ds:datastoreItem>
 </file>
 
-<file path=customXml/itemProps2.xml><?xml version="1.0" encoding="utf-8"?>
-<ds:datastoreItem xmlns:ds="http://schemas.openxmlformats.org/officeDocument/2006/customXml" ds:itemID="{42AB820C-A039-4A10-B641-4F80B53C3D7F}">
+<file path=customXml/itemProps3.xml><?xml version="1.0" encoding="utf-8"?>
+<ds:datastoreItem xmlns:ds="http://schemas.openxmlformats.org/officeDocument/2006/customXml" ds:itemID="{5AE515CF-89BB-4CE8-9538-A1F3045AD55E}">
   <ds:schemaRefs>
+    <ds:schemaRef ds:uri="http://schemas.microsoft.com/office/2006/metadata/contentType"/>
+    <ds:schemaRef ds:uri="http://schemas.microsoft.com/office/2006/metadata/properties/metaAttributes"/>
+    <ds:schemaRef ds:uri="http://www.w3.org/2001/XMLSchema"/>
     <ds:schemaRef ds:uri="http://schemas.microsoft.com/office/2006/metadata/properties"/>
+    <ds:schemaRef ds:uri="cb45339b-ced9-4d0d-8f64-77573914d53b"/>
+    <ds:schemaRef ds:uri="43a3ca16-9c26-4813-b83f-4aec9927b43f"/>
+    <ds:schemaRef ds:uri="http://schemas.microsoft.com/office/2006/documentManagement/types"/>
     <ds:schemaRef ds:uri="http://schemas.microsoft.com/office/infopath/2007/PartnerControls"/>
-    <ds:schemaRef ds:uri="1d52d4bc-3f95-4709-b359-1b96840d7671"/>
-    <ds:schemaRef ds:uri="8d1bea48-6525-4b05-8cf5-c6ad0dd5b02f"/>
+    <ds:schemaRef ds:uri="http://schemas.openxmlformats.org/package/2006/metadata/core-properties"/>
+    <ds:schemaRef ds:uri="http://purl.org/dc/elements/1.1/"/>
+    <ds:schemaRef ds:uri="http://purl.org/dc/terms/"/>
+    <ds:schemaRef ds:uri="http://schemas.microsoft.com/internal/obd"/>
   </ds:schemaRefs>
 </ds:datastoreItem>
 </file>
 
-<file path=customXml/itemProps3.xml><?xml version="1.0" encoding="utf-8"?>
-<ds:datastoreItem xmlns:ds="http://schemas.openxmlformats.org/officeDocument/2006/customXml" ds:itemID="{D9FF7DF9-E53B-4300-AEAD-B0142CB643C3}"/>
-</file>
-
 <file path=customXml/itemProps4.xml><?xml version="1.0" encoding="utf-8"?>
-<ds:datastoreItem xmlns:ds="http://schemas.openxmlformats.org/officeDocument/2006/customXml" ds:itemID="{E8AB44A3-7C62-4BD2-82ED-8ABC209970FA}">
+<ds:datastoreItem xmlns:ds="http://schemas.openxmlformats.org/officeDocument/2006/customXml" ds:itemID="{AE74EC37-0CD1-462C-A7D5-48DBCCEBF030}">
   <ds:schemaRefs>
     <ds:schemaRef ds:uri="http://schemas.openxmlformats.org/officeDocument/2006/bibliography"/>
   </ds:schemaRefs>

</xml_diff>